<commit_message>
[upd] Se corrigió el TP1->Parte 3 y se agregaron cosas al documento.
</commit_message>
<xml_diff>
--- a/vibecoding/PC/TP1/Case Test Python.docx
+++ b/vibecoding/PC/TP1/Case Test Python.docx
@@ -118,6 +118,7 @@
       <w:r>
         <w:rPr>
           <w:rFonts w:ascii="Arial" w:eastAsia="Arial" w:hAnsi="Arial" w:cs="Arial"/>
+          <w:noProof/>
         </w:rPr>
         <w:drawing>
           <wp:inline distT="0" distB="0" distL="0" distR="0" wp14:anchorId="63F82D9C" wp14:editId="42FA9B61">
@@ -594,6 +595,7 @@
       </w:r>
       <w:r>
         <w:rPr>
+          <w:noProof/>
           <w:lang w:val="es-ES"/>
         </w:rPr>
         <w:drawing>
@@ -674,6 +676,7 @@
       </w:r>
       <w:r>
         <w:rPr>
+          <w:noProof/>
           <w:lang w:val="es-ES"/>
         </w:rPr>
         <w:drawing>
@@ -743,15 +746,7 @@
           <w:bCs/>
           <w:lang w:val="es-ES"/>
         </w:rPr>
-        <w:t xml:space="preserve"> </w:t>
-      </w:r>
-      <w:r>
-        <w:rPr>
-          <w:b/>
-          <w:bCs/>
-          <w:lang w:val="es-ES"/>
-        </w:rPr>
-        <w:t>2</w:t>
+        <w:t xml:space="preserve"> 2</w:t>
       </w:r>
       <w:r>
         <w:rPr>
@@ -810,57 +805,7 @@
         <w:rPr>
           <w:rFonts w:ascii="Arial" w:eastAsia="Arial" w:hAnsi="Arial" w:cs="Arial"/>
         </w:rPr>
-        <w:t xml:space="preserve">Desarrolle en Python el mismo </w:t>
-      </w:r>
-      <w:proofErr w:type="gramStart"/>
-      <w:r>
-        <w:rPr>
-          <w:rFonts w:ascii="Arial" w:eastAsia="Arial" w:hAnsi="Arial" w:cs="Arial"/>
-        </w:rPr>
-        <w:t>programa</w:t>
-      </w:r>
-      <w:proofErr w:type="gramEnd"/>
-      <w:r>
-        <w:rPr>
-          <w:rFonts w:ascii="Arial" w:eastAsia="Arial" w:hAnsi="Arial" w:cs="Arial"/>
-        </w:rPr>
-        <w:t xml:space="preserve"> pero utilizando </w:t>
-      </w:r>
-      <w:proofErr w:type="spellStart"/>
-      <w:proofErr w:type="gramStart"/>
-      <w:r>
-        <w:rPr>
-          <w:rFonts w:ascii="Arial" w:eastAsia="Arial" w:hAnsi="Arial" w:cs="Arial"/>
-        </w:rPr>
-        <w:t>fork</w:t>
-      </w:r>
-      <w:proofErr w:type="spellEnd"/>
-      <w:r>
-        <w:rPr>
-          <w:rFonts w:ascii="Arial" w:eastAsia="Arial" w:hAnsi="Arial" w:cs="Arial"/>
-        </w:rPr>
-        <w:t>(</w:t>
-      </w:r>
-      <w:proofErr w:type="gramEnd"/>
-      <w:r>
-        <w:rPr>
-          <w:rFonts w:ascii="Arial" w:eastAsia="Arial" w:hAnsi="Arial" w:cs="Arial"/>
-        </w:rPr>
-        <w:t xml:space="preserve">) en lugar de </w:t>
-      </w:r>
-      <w:proofErr w:type="spellStart"/>
-      <w:r>
-        <w:rPr>
-          <w:rFonts w:ascii="Arial" w:eastAsia="Arial" w:hAnsi="Arial" w:cs="Arial"/>
-        </w:rPr>
-        <w:t>Process</w:t>
-      </w:r>
-      <w:proofErr w:type="spellEnd"/>
-      <w:r>
-        <w:rPr>
-          <w:rFonts w:ascii="Arial" w:eastAsia="Arial" w:hAnsi="Arial" w:cs="Arial"/>
-        </w:rPr>
-        <w:t>.</w:t>
+        <w:t>Desarrolle en Python el mismo programa pero utilizando fork() en lugar de Process.</w:t>
       </w:r>
     </w:p>
     <w:p>
@@ -874,6 +819,7 @@
       <w:r>
         <w:rPr>
           <w:rFonts w:ascii="Arial" w:eastAsia="Arial" w:hAnsi="Arial" w:cs="Arial"/>
+          <w:noProof/>
         </w:rPr>
         <w:lastRenderedPageBreak/>
         <w:drawing>
@@ -1066,43 +1012,7 @@
         <w:rPr>
           <w:lang w:val="es-ES"/>
         </w:rPr>
-        <w:t xml:space="preserve">Explicar que hace el código fuente y reemplazar la funcionalidad de </w:t>
-      </w:r>
-      <w:proofErr w:type="spellStart"/>
-      <w:r>
-        <w:rPr>
-          <w:lang w:val="es-ES"/>
-        </w:rPr>
-        <w:t>Process</w:t>
-      </w:r>
-      <w:proofErr w:type="spellEnd"/>
-      <w:r>
-        <w:rPr>
-          <w:lang w:val="es-ES"/>
-        </w:rPr>
-        <w:t xml:space="preserve"> por </w:t>
-      </w:r>
-      <w:proofErr w:type="spellStart"/>
-      <w:proofErr w:type="gramStart"/>
-      <w:r>
-        <w:rPr>
-          <w:lang w:val="es-ES"/>
-        </w:rPr>
-        <w:t>Fork</w:t>
-      </w:r>
-      <w:proofErr w:type="spellEnd"/>
-      <w:r>
-        <w:rPr>
-          <w:lang w:val="es-ES"/>
-        </w:rPr>
-        <w:t>(</w:t>
-      </w:r>
-      <w:proofErr w:type="gramEnd"/>
-      <w:r>
-        <w:rPr>
-          <w:lang w:val="es-ES"/>
-        </w:rPr>
-        <w:t>)</w:t>
+        <w:t>Explicar que hace el código fuente y reemplazar la funcionalidad de Process por Fork()</w:t>
       </w:r>
     </w:p>
     <w:p>
@@ -1238,6 +1148,7 @@
           <w:bCs/>
           <w:lang w:val="es-ES"/>
         </w:rPr>
+        <w:lastRenderedPageBreak/>
         <w:t xml:space="preserve">RESULTADOS OBTENIDOS </w:t>
       </w:r>
     </w:p>
@@ -1271,8 +1182,6 @@
           <w:numId w:val="15"/>
         </w:numPr>
         <w:rPr>
-          <w:b/>
-          <w:bCs/>
           <w:lang w:val="es-ES"/>
         </w:rPr>
       </w:pPr>
@@ -1281,6 +1190,7 @@
           <w:color w:val="auto"/>
           <w:lang w:val="es-ES"/>
         </w:rPr>
+        <w:lastRenderedPageBreak/>
         <w:t>Se generó correctamente el código con el siguiente output por pantalla:</w:t>
       </w:r>
       <w:r>
@@ -1291,13 +1201,16 @@
       </w:r>
       <w:r>
         <w:rPr>
-          <w:lang w:val="es-ES"/>
-        </w:rPr>
+          <w:b/>
+          <w:bCs/>
+          <w:lang w:val="es-ES"/>
+        </w:rPr>
+        <w:lastRenderedPageBreak/>
         <w:drawing>
-          <wp:inline distT="0" distB="0" distL="0" distR="0" wp14:anchorId="437D471B" wp14:editId="381DA8EE">
-            <wp:extent cx="5001323" cy="4601217"/>
-            <wp:effectExtent l="0" t="0" r="8890" b="8890"/>
-            <wp:docPr id="1393755016" name="Imagen 1"/>
+          <wp:inline distT="0" distB="0" distL="0" distR="0" wp14:anchorId="511D5CCB" wp14:editId="5CD1D83A">
+            <wp:extent cx="2173788" cy="5289550"/>
+            <wp:effectExtent l="0" t="0" r="0" b="6350"/>
+            <wp:docPr id="298809116" name="Imagen 1"/>
             <wp:cNvGraphicFramePr>
               <a:graphicFrameLocks xmlns:a="http://schemas.openxmlformats.org/drawingml/2006/main" noChangeAspect="1"/>
             </wp:cNvGraphicFramePr>
@@ -1305,11 +1218,11 @@
               <a:graphicData uri="http://schemas.openxmlformats.org/drawingml/2006/picture">
                 <pic:pic xmlns:pic="http://schemas.openxmlformats.org/drawingml/2006/picture">
                   <pic:nvPicPr>
-                    <pic:cNvPr id="1767337673" name=""/>
+                    <pic:cNvPr id="298809116" name=""/>
                     <pic:cNvPicPr/>
                   </pic:nvPicPr>
                   <pic:blipFill>
-                    <a:blip r:embed="rId7"/>
+                    <a:blip r:embed="rId10"/>
                     <a:stretch>
                       <a:fillRect/>
                     </a:stretch>
@@ -1317,7 +1230,7 @@
                   <pic:spPr>
                     <a:xfrm>
                       <a:off x="0" y="0"/>
-                      <a:ext cx="5001323" cy="4601217"/>
+                      <a:ext cx="2175789" cy="5294420"/>
                     </a:xfrm>
                     <a:prstGeom prst="rect">
                       <a:avLst/>
@@ -1329,1151 +1242,23 @@
           </wp:inline>
         </w:drawing>
       </w:r>
-    </w:p>
-    <w:p>
-      <w:pPr>
-        <w:rPr>
-          <w:lang w:val="es-ES"/>
-        </w:rPr>
-      </w:pPr>
-      <w:r>
-        <w:rPr>
-          <w:lang w:val="es-ES"/>
-        </w:rPr>
-        <w:br w:type="page"/>
-      </w:r>
-    </w:p>
-    <w:p>
-      <w:pPr>
-        <w:pStyle w:val="Ttulo2"/>
-        <w:rPr>
-          <w:b/>
-          <w:bCs/>
-          <w:lang w:val="es-ES"/>
-        </w:rPr>
-      </w:pPr>
-      <w:r>
-        <w:rPr>
-          <w:b/>
-          <w:bCs/>
+      <w:r>
+        <w:rPr>
+          <w:color w:val="auto"/>
+          <w:lang w:val="es-ES"/>
+        </w:rPr>
+        <w:br/>
+      </w:r>
+      <w:r>
+        <w:rPr>
           <w:lang w:val="es-ES"/>
         </w:rPr>
         <w:lastRenderedPageBreak/>
-        <w:t>Enunciado</w:t>
-      </w:r>
-      <w:r>
-        <w:rPr>
-          <w:b/>
-          <w:bCs/>
-          <w:lang w:val="es-ES"/>
-        </w:rPr>
-        <w:t xml:space="preserve"> </w:t>
-      </w:r>
-      <w:r>
-        <w:rPr>
-          <w:b/>
-          <w:bCs/>
-          <w:lang w:val="es-ES"/>
-        </w:rPr>
-        <w:t>3</w:t>
-      </w:r>
-      <w:r>
-        <w:rPr>
-          <w:b/>
-          <w:bCs/>
-          <w:lang w:val="es-ES"/>
-        </w:rPr>
-        <w:t>:</w:t>
-      </w:r>
-    </w:p>
-    <w:p>
-      <w:pPr>
-        <w:rPr>
-          <w:rFonts w:ascii="Arial" w:eastAsia="Arial" w:hAnsi="Arial" w:cs="Arial"/>
-        </w:rPr>
-      </w:pPr>
-      <w:r>
-        <w:rPr>
-          <w:rFonts w:ascii="Arial" w:eastAsia="Arial" w:hAnsi="Arial" w:cs="Arial"/>
-        </w:rPr>
-        <w:t xml:space="preserve">La mansión </w:t>
-      </w:r>
-      <w:proofErr w:type="spellStart"/>
-      <w:r>
-        <w:rPr>
-          <w:rFonts w:ascii="Arial" w:eastAsia="Arial" w:hAnsi="Arial" w:cs="Arial"/>
-        </w:rPr>
-        <w:t>Derceto</w:t>
-      </w:r>
-      <w:proofErr w:type="spellEnd"/>
-      <w:r>
-        <w:rPr>
-          <w:rFonts w:ascii="Arial" w:eastAsia="Arial" w:hAnsi="Arial" w:cs="Arial"/>
-        </w:rPr>
-        <w:t xml:space="preserve">, construida en el año 1818, es una conocida fuente de actividad paranormal y fenómenos inexplicables. Los famosos investigadores paranormales Ed y Lorraine Warren han sido convocados para investigar la mansión. La pareja lo contrata a usted, experto en programación concurrente, para realizar un programa que pueda monitorear sus múltiples cámaras de última generación y reportar cualquier tipo de actividad extraña. A </w:t>
-      </w:r>
-      <w:proofErr w:type="gramStart"/>
-      <w:r>
-        <w:rPr>
-          <w:rFonts w:ascii="Arial" w:eastAsia="Arial" w:hAnsi="Arial" w:cs="Arial"/>
-        </w:rPr>
-        <w:t>continuación</w:t>
-      </w:r>
-      <w:proofErr w:type="gramEnd"/>
-      <w:r>
-        <w:rPr>
-          <w:rFonts w:ascii="Arial" w:eastAsia="Arial" w:hAnsi="Arial" w:cs="Arial"/>
-        </w:rPr>
-        <w:t xml:space="preserve"> se citan las especificaciones de diseño: </w:t>
-      </w:r>
-    </w:p>
-    <w:p>
-      <w:pPr>
-        <w:pStyle w:val="Prrafodelista"/>
-        <w:numPr>
-          <w:ilvl w:val="0"/>
-          <w:numId w:val="15"/>
-        </w:numPr>
-        <w:rPr>
-          <w:rFonts w:ascii="Arial" w:eastAsia="Arial" w:hAnsi="Arial" w:cs="Arial"/>
-        </w:rPr>
-      </w:pPr>
-      <w:r>
-        <w:rPr>
-          <w:rFonts w:ascii="Arial" w:eastAsia="Arial" w:hAnsi="Arial" w:cs="Arial"/>
-        </w:rPr>
-        <w:t xml:space="preserve">El lenguaje será Java. </w:t>
-      </w:r>
-    </w:p>
-    <w:p>
-      <w:pPr>
-        <w:pStyle w:val="Prrafodelista"/>
-        <w:numPr>
-          <w:ilvl w:val="0"/>
-          <w:numId w:val="15"/>
-        </w:numPr>
-        <w:rPr>
-          <w:rFonts w:ascii="Arial" w:eastAsia="Arial" w:hAnsi="Arial" w:cs="Arial"/>
-        </w:rPr>
-      </w:pPr>
-      <w:r>
-        <w:rPr>
-          <w:rFonts w:ascii="Arial" w:eastAsia="Arial" w:hAnsi="Arial" w:cs="Arial"/>
-        </w:rPr>
-        <w:t xml:space="preserve">Las ZONAS a monitorear son las siguientes: </w:t>
-      </w:r>
-    </w:p>
-    <w:p>
-      <w:pPr>
-        <w:pStyle w:val="Prrafodelista"/>
-        <w:numPr>
-          <w:ilvl w:val="1"/>
-          <w:numId w:val="15"/>
-        </w:numPr>
-        <w:rPr>
-          <w:rFonts w:ascii="Arial" w:eastAsia="Arial" w:hAnsi="Arial" w:cs="Arial"/>
-        </w:rPr>
-      </w:pPr>
-      <w:r>
-        <w:rPr>
-          <w:rFonts w:ascii="Arial" w:eastAsia="Arial" w:hAnsi="Arial" w:cs="Arial"/>
-        </w:rPr>
-        <w:t xml:space="preserve">Sótano 2 </w:t>
-      </w:r>
-    </w:p>
-    <w:p>
-      <w:pPr>
-        <w:pStyle w:val="Prrafodelista"/>
-        <w:numPr>
-          <w:ilvl w:val="1"/>
-          <w:numId w:val="15"/>
-        </w:numPr>
-        <w:rPr>
-          <w:rFonts w:ascii="Arial" w:eastAsia="Arial" w:hAnsi="Arial" w:cs="Arial"/>
-        </w:rPr>
-      </w:pPr>
-      <w:r>
-        <w:rPr>
-          <w:rFonts w:ascii="Arial" w:eastAsia="Arial" w:hAnsi="Arial" w:cs="Arial"/>
-        </w:rPr>
-        <w:t xml:space="preserve">Ático Año 2025 Universidad Nacional de La Matanza Programación Concurrente </w:t>
-      </w:r>
-    </w:p>
-    <w:p>
-      <w:pPr>
-        <w:pStyle w:val="Prrafodelista"/>
-        <w:numPr>
-          <w:ilvl w:val="1"/>
-          <w:numId w:val="15"/>
-        </w:numPr>
-        <w:rPr>
-          <w:rFonts w:ascii="Arial" w:eastAsia="Arial" w:hAnsi="Arial" w:cs="Arial"/>
-        </w:rPr>
-      </w:pPr>
-      <w:r>
-        <w:rPr>
-          <w:rFonts w:ascii="Arial" w:eastAsia="Arial" w:hAnsi="Arial" w:cs="Arial"/>
-        </w:rPr>
-        <w:t xml:space="preserve">Cocina </w:t>
-      </w:r>
-    </w:p>
-    <w:p>
-      <w:pPr>
-        <w:pStyle w:val="Prrafodelista"/>
-        <w:numPr>
-          <w:ilvl w:val="1"/>
-          <w:numId w:val="15"/>
-        </w:numPr>
-        <w:rPr>
-          <w:rFonts w:ascii="Arial" w:eastAsia="Arial" w:hAnsi="Arial" w:cs="Arial"/>
-        </w:rPr>
-      </w:pPr>
-      <w:r>
-        <w:rPr>
-          <w:rFonts w:ascii="Arial" w:eastAsia="Arial" w:hAnsi="Arial" w:cs="Arial"/>
-        </w:rPr>
-        <w:t xml:space="preserve">Dormitorio </w:t>
-      </w:r>
-    </w:p>
-    <w:p>
-      <w:pPr>
-        <w:pStyle w:val="Prrafodelista"/>
-        <w:numPr>
-          <w:ilvl w:val="1"/>
-          <w:numId w:val="15"/>
-        </w:numPr>
-        <w:rPr>
-          <w:rFonts w:ascii="Arial" w:eastAsia="Arial" w:hAnsi="Arial" w:cs="Arial"/>
-        </w:rPr>
-      </w:pPr>
-      <w:r>
-        <w:rPr>
-          <w:rFonts w:ascii="Arial" w:eastAsia="Arial" w:hAnsi="Arial" w:cs="Arial"/>
-        </w:rPr>
-        <w:t xml:space="preserve">Jardín </w:t>
-      </w:r>
-    </w:p>
-    <w:p>
-      <w:pPr>
-        <w:pStyle w:val="Prrafodelista"/>
-        <w:numPr>
-          <w:ilvl w:val="1"/>
-          <w:numId w:val="15"/>
-        </w:numPr>
-        <w:rPr>
-          <w:rFonts w:asciiTheme="majorHAnsi" w:eastAsiaTheme="majorEastAsia" w:hAnsiTheme="majorHAnsi" w:cstheme="majorBidi"/>
-          <w:b/>
-          <w:bCs/>
-          <w:color w:val="0F4761" w:themeColor="accent1" w:themeShade="BF"/>
-          <w:sz w:val="26"/>
-          <w:szCs w:val="26"/>
-          <w:lang w:val="es-ES"/>
-        </w:rPr>
-      </w:pPr>
-      <w:r>
-        <w:rPr>
-          <w:rFonts w:ascii="Arial" w:eastAsia="Arial" w:hAnsi="Arial" w:cs="Arial"/>
-        </w:rPr>
-        <w:t xml:space="preserve">Mausoleo </w:t>
-      </w:r>
-    </w:p>
-    <w:p>
-      <w:pPr>
-        <w:pStyle w:val="Prrafodelista"/>
-        <w:numPr>
-          <w:ilvl w:val="0"/>
-          <w:numId w:val="15"/>
-        </w:numPr>
-        <w:rPr>
-          <w:rFonts w:asciiTheme="majorHAnsi" w:eastAsiaTheme="majorEastAsia" w:hAnsiTheme="majorHAnsi" w:cstheme="majorBidi"/>
-          <w:b/>
-          <w:bCs/>
-          <w:color w:val="0F4761" w:themeColor="accent1" w:themeShade="BF"/>
-          <w:sz w:val="26"/>
-          <w:szCs w:val="26"/>
-          <w:lang w:val="es-ES"/>
-        </w:rPr>
-      </w:pPr>
-      <w:r>
-        <w:rPr>
-          <w:rFonts w:ascii="Arial" w:eastAsia="Arial" w:hAnsi="Arial" w:cs="Arial"/>
-        </w:rPr>
-        <w:t xml:space="preserve">Cada CÁMARA será un proceso independiente. </w:t>
-      </w:r>
-    </w:p>
-    <w:p>
-      <w:pPr>
-        <w:pStyle w:val="Prrafodelista"/>
-        <w:numPr>
-          <w:ilvl w:val="0"/>
-          <w:numId w:val="15"/>
-        </w:numPr>
-        <w:rPr>
-          <w:rFonts w:ascii="Arial" w:eastAsia="Arial" w:hAnsi="Arial" w:cs="Arial"/>
-        </w:rPr>
-      </w:pPr>
-      <w:r>
-        <w:rPr>
-          <w:rFonts w:ascii="Arial" w:eastAsia="Arial" w:hAnsi="Arial" w:cs="Arial"/>
-        </w:rPr>
-        <w:t xml:space="preserve">Cada cámara monitorea una zona y cada cierto tiempo informa alguno de los siguientes EVENTOS: </w:t>
-      </w:r>
-    </w:p>
-    <w:p>
-      <w:pPr>
-        <w:pStyle w:val="Prrafodelista"/>
-        <w:numPr>
-          <w:ilvl w:val="1"/>
-          <w:numId w:val="15"/>
-        </w:numPr>
-        <w:rPr>
-          <w:rFonts w:ascii="Arial" w:eastAsia="Arial" w:hAnsi="Arial" w:cs="Arial"/>
-        </w:rPr>
-      </w:pPr>
-      <w:r>
-        <w:rPr>
-          <w:rFonts w:ascii="Arial" w:eastAsia="Arial" w:hAnsi="Arial" w:cs="Arial"/>
-        </w:rPr>
-        <w:t xml:space="preserve">Sin actividad </w:t>
-      </w:r>
-    </w:p>
-    <w:p>
-      <w:pPr>
-        <w:pStyle w:val="Prrafodelista"/>
-        <w:numPr>
-          <w:ilvl w:val="1"/>
-          <w:numId w:val="15"/>
-        </w:numPr>
-        <w:rPr>
-          <w:rFonts w:ascii="Arial" w:eastAsia="Arial" w:hAnsi="Arial" w:cs="Arial"/>
-        </w:rPr>
-      </w:pPr>
-      <w:r>
-        <w:rPr>
-          <w:rFonts w:ascii="Arial" w:eastAsia="Arial" w:hAnsi="Arial" w:cs="Arial"/>
-        </w:rPr>
-        <w:t xml:space="preserve">Movimiento detectado </w:t>
-      </w:r>
-    </w:p>
-    <w:p>
-      <w:pPr>
-        <w:pStyle w:val="Prrafodelista"/>
-        <w:numPr>
-          <w:ilvl w:val="1"/>
-          <w:numId w:val="15"/>
-        </w:numPr>
-        <w:rPr>
-          <w:rFonts w:ascii="Arial" w:eastAsia="Arial" w:hAnsi="Arial" w:cs="Arial"/>
-        </w:rPr>
-      </w:pPr>
-      <w:r>
-        <w:rPr>
-          <w:rFonts w:ascii="Arial" w:eastAsia="Arial" w:hAnsi="Arial" w:cs="Arial"/>
-        </w:rPr>
-        <w:t xml:space="preserve">Anomalía térmica </w:t>
-      </w:r>
-    </w:p>
-    <w:p>
-      <w:pPr>
-        <w:pStyle w:val="Prrafodelista"/>
-        <w:numPr>
-          <w:ilvl w:val="1"/>
-          <w:numId w:val="15"/>
-        </w:numPr>
-        <w:rPr>
-          <w:rFonts w:ascii="Arial" w:eastAsia="Arial" w:hAnsi="Arial" w:cs="Arial"/>
-        </w:rPr>
-      </w:pPr>
-      <w:r>
-        <w:rPr>
-          <w:rFonts w:ascii="Arial" w:eastAsia="Arial" w:hAnsi="Arial" w:cs="Arial"/>
-        </w:rPr>
-        <w:t xml:space="preserve">Sombra extraña </w:t>
-      </w:r>
-    </w:p>
-    <w:p>
-      <w:pPr>
-        <w:pStyle w:val="Prrafodelista"/>
-        <w:numPr>
-          <w:ilvl w:val="1"/>
-          <w:numId w:val="15"/>
-        </w:numPr>
-        <w:rPr>
-          <w:rFonts w:ascii="Arial" w:eastAsia="Arial" w:hAnsi="Arial" w:cs="Arial"/>
-        </w:rPr>
-      </w:pPr>
-      <w:r>
-        <w:rPr>
-          <w:rFonts w:ascii="Arial" w:eastAsia="Arial" w:hAnsi="Arial" w:cs="Arial"/>
-        </w:rPr>
-        <w:t xml:space="preserve">Ruido detectado </w:t>
-      </w:r>
-    </w:p>
-    <w:p>
-      <w:pPr>
-        <w:pStyle w:val="Prrafodelista"/>
-        <w:numPr>
-          <w:ilvl w:val="0"/>
-          <w:numId w:val="15"/>
-        </w:numPr>
-        <w:rPr>
-          <w:rFonts w:ascii="Arial" w:eastAsia="Arial" w:hAnsi="Arial" w:cs="Arial"/>
-        </w:rPr>
-      </w:pPr>
-      <w:r>
-        <w:rPr>
-          <w:rFonts w:ascii="Arial" w:eastAsia="Arial" w:hAnsi="Arial" w:cs="Arial"/>
-        </w:rPr>
-        <w:t xml:space="preserve">Los mensajes se imprimen por consola indicando; ID de CÁMARA, ZONA y EVENTO. </w:t>
-      </w:r>
-    </w:p>
-    <w:p>
-      <w:pPr>
-        <w:pStyle w:val="Prrafodelista"/>
-        <w:numPr>
-          <w:ilvl w:val="0"/>
-          <w:numId w:val="15"/>
-        </w:numPr>
-        <w:rPr>
-          <w:rFonts w:ascii="Arial" w:eastAsia="Arial" w:hAnsi="Arial" w:cs="Arial"/>
-        </w:rPr>
-      </w:pPr>
-      <w:r>
-        <w:rPr>
-          <w:rFonts w:ascii="Arial" w:eastAsia="Arial" w:hAnsi="Arial" w:cs="Arial"/>
-        </w:rPr>
-        <w:t xml:space="preserve">La duración del monitoreo de las cámaras (segundos) deberá ser tomado como parámetro. </w:t>
-      </w:r>
-    </w:p>
-    <w:p>
-      <w:pPr>
-        <w:pStyle w:val="Prrafodelista"/>
-        <w:numPr>
-          <w:ilvl w:val="0"/>
-          <w:numId w:val="15"/>
-        </w:numPr>
-        <w:rPr>
-          <w:rFonts w:ascii="Arial" w:eastAsia="Arial" w:hAnsi="Arial" w:cs="Arial"/>
-        </w:rPr>
-      </w:pPr>
-      <w:r>
-        <w:rPr>
-          <w:rFonts w:ascii="Arial" w:eastAsia="Arial" w:hAnsi="Arial" w:cs="Arial"/>
-        </w:rPr>
-        <w:t xml:space="preserve">La frecuencia con que reportan las cámaras (segundos) deberá ser tomada como parámetro.  </w:t>
-      </w:r>
-    </w:p>
-    <w:p>
-      <w:pPr>
-        <w:pStyle w:val="Prrafodelista"/>
-        <w:numPr>
-          <w:ilvl w:val="0"/>
-          <w:numId w:val="15"/>
-        </w:numPr>
-        <w:rPr>
-          <w:rFonts w:ascii="Arial" w:eastAsia="Arial" w:hAnsi="Arial" w:cs="Arial"/>
-        </w:rPr>
-      </w:pPr>
-      <w:r>
-        <w:rPr>
-          <w:rFonts w:ascii="Arial" w:eastAsia="Arial" w:hAnsi="Arial" w:cs="Arial"/>
-        </w:rPr>
-        <w:t xml:space="preserve">Al finalizar, cada cámara informará la cantidad de eventos paranormales detectados. </w:t>
-      </w:r>
-    </w:p>
-    <w:p>
-      <w:pPr>
-        <w:pStyle w:val="Prrafodelista"/>
-        <w:numPr>
-          <w:ilvl w:val="0"/>
-          <w:numId w:val="15"/>
-        </w:numPr>
-        <w:rPr>
-          <w:rFonts w:ascii="Arial" w:eastAsia="Arial" w:hAnsi="Arial" w:cs="Arial"/>
-        </w:rPr>
-      </w:pPr>
-      <w:r>
-        <w:rPr>
-          <w:rFonts w:ascii="Arial" w:eastAsia="Arial" w:hAnsi="Arial" w:cs="Arial"/>
-        </w:rPr>
-        <w:t xml:space="preserve">El proceso principal esperará a que todas las cámaras finalicen para luego finalizar. </w:t>
-      </w:r>
-    </w:p>
-    <w:p>
-      <w:pPr>
-        <w:pStyle w:val="Prrafodelista"/>
-        <w:numPr>
-          <w:ilvl w:val="0"/>
-          <w:numId w:val="15"/>
-        </w:numPr>
-        <w:rPr>
-          <w:rFonts w:asciiTheme="majorHAnsi" w:eastAsiaTheme="majorEastAsia" w:hAnsiTheme="majorHAnsi" w:cstheme="majorBidi"/>
-          <w:b/>
-          <w:bCs/>
-          <w:color w:val="0F4761" w:themeColor="accent1" w:themeShade="BF"/>
-          <w:sz w:val="26"/>
-          <w:szCs w:val="26"/>
-          <w:lang w:val="es-ES"/>
-        </w:rPr>
-      </w:pPr>
-      <w:r>
-        <w:rPr>
-          <w:rFonts w:ascii="Arial" w:eastAsia="Arial" w:hAnsi="Arial" w:cs="Arial"/>
-        </w:rPr>
-        <w:t xml:space="preserve">A fin de realizar la prueba del programa, genere aleatoriamente los EVENTOS en cada cámara, queda a criterio del grupo la probabilidad de ocurrencia de cada EVENTO. </w:t>
-      </w:r>
-      <w:r>
-        <w:rPr>
-          <w:b/>
-          <w:bCs/>
-          <w:lang w:val="es-ES"/>
-        </w:rPr>
-        <w:br w:type="page"/>
-      </w:r>
-    </w:p>
-    <w:p>
-      <w:pPr>
-        <w:pStyle w:val="Ttulo2"/>
-        <w:rPr>
-          <w:b/>
-          <w:bCs/>
-          <w:lang w:val="es-ES"/>
-        </w:rPr>
-      </w:pPr>
-      <w:r>
-        <w:rPr>
-          <w:b/>
-          <w:bCs/>
-          <w:lang w:val="es-ES"/>
-        </w:rPr>
-        <w:lastRenderedPageBreak/>
-        <w:t>PROMPT 1</w:t>
-      </w:r>
-      <w:r>
-        <w:rPr>
-          <w:b/>
-          <w:bCs/>
-          <w:lang w:val="es-ES"/>
-        </w:rPr>
-        <w:t>:</w:t>
-      </w:r>
-    </w:p>
-    <w:p>
-      <w:pPr>
-        <w:pStyle w:val="Prrafodelista"/>
-        <w:numPr>
-          <w:ilvl w:val="0"/>
-          <w:numId w:val="5"/>
-        </w:numPr>
-        <w:spacing w:line="276" w:lineRule="auto"/>
-        <w:rPr>
-          <w:lang w:val="es-ES"/>
-        </w:rPr>
-      </w:pPr>
-      <w:r>
-        <w:rPr>
-          <w:b/>
-          <w:bCs/>
-          <w:lang w:val="es-ES"/>
-        </w:rPr>
-        <w:t>LENGUAJE DE PROGRAMACION</w:t>
-      </w:r>
-      <w:r>
-        <w:rPr>
-          <w:lang w:val="es-ES"/>
-        </w:rPr>
-        <w:t xml:space="preserve">: </w:t>
-      </w:r>
-    </w:p>
-    <w:p>
-      <w:pPr>
-        <w:pStyle w:val="Prrafodelista"/>
-        <w:numPr>
-          <w:ilvl w:val="1"/>
-          <w:numId w:val="5"/>
-        </w:numPr>
-        <w:spacing w:line="276" w:lineRule="auto"/>
-        <w:rPr>
-          <w:lang w:val="es-ES"/>
-        </w:rPr>
-      </w:pPr>
-      <w:r>
-        <w:rPr>
-          <w:lang w:val="es-ES"/>
-        </w:rPr>
-        <w:t>Utilizar lenguaje Python</w:t>
-      </w:r>
-    </w:p>
-    <w:p>
-      <w:pPr>
-        <w:pStyle w:val="Prrafodelista"/>
-        <w:numPr>
-          <w:ilvl w:val="0"/>
-          <w:numId w:val="5"/>
-        </w:numPr>
-        <w:spacing w:line="276" w:lineRule="auto"/>
-        <w:rPr>
-          <w:lang w:val="es-ES"/>
-        </w:rPr>
-      </w:pPr>
-      <w:r>
-        <w:rPr>
-          <w:b/>
-          <w:bCs/>
-          <w:lang w:val="es-ES"/>
-        </w:rPr>
-        <w:t>PLATAFORMA:</w:t>
-      </w:r>
-    </w:p>
-    <w:p>
-      <w:pPr>
-        <w:pStyle w:val="Prrafodelista"/>
-        <w:numPr>
-          <w:ilvl w:val="1"/>
-          <w:numId w:val="5"/>
-        </w:numPr>
-        <w:spacing w:line="276" w:lineRule="auto"/>
-        <w:rPr>
-          <w:lang w:val="es-ES"/>
-        </w:rPr>
-      </w:pPr>
-      <w:r>
-        <w:rPr>
-          <w:rFonts w:ascii="Arial" w:eastAsia="Arial" w:hAnsi="Arial" w:cs="Arial"/>
-        </w:rPr>
-        <w:t>Windows</w:t>
-      </w:r>
-    </w:p>
-    <w:p>
-      <w:pPr>
-        <w:pStyle w:val="Prrafodelista"/>
-        <w:numPr>
-          <w:ilvl w:val="0"/>
-          <w:numId w:val="5"/>
-        </w:numPr>
-        <w:spacing w:line="276" w:lineRule="auto"/>
-        <w:rPr>
-          <w:b/>
-          <w:bCs/>
-          <w:lang w:val="es-ES"/>
-        </w:rPr>
-      </w:pPr>
-      <w:r>
-        <w:rPr>
-          <w:b/>
-          <w:bCs/>
-          <w:lang w:val="es-ES"/>
-        </w:rPr>
-        <w:t>FUNCIONALIDAD A IMPLEMENTAR:</w:t>
-      </w:r>
-    </w:p>
-    <w:p>
-      <w:pPr>
-        <w:pStyle w:val="Prrafodelista"/>
-        <w:numPr>
-          <w:ilvl w:val="1"/>
-          <w:numId w:val="5"/>
-        </w:numPr>
-        <w:spacing w:line="276" w:lineRule="auto"/>
-        <w:rPr>
-          <w:b/>
-          <w:bCs/>
-          <w:lang w:val="es-ES"/>
-        </w:rPr>
-      </w:pPr>
-      <w:r>
-        <w:rPr>
-          <w:lang w:val="es-ES"/>
-        </w:rPr>
-        <w:t xml:space="preserve">Desarrollar un sistema que permita generar un árbol de procesos de acuerdo </w:t>
-      </w:r>
-      <w:r>
-        <w:rPr>
-          <w:lang w:val="es-ES"/>
-        </w:rPr>
-        <w:t xml:space="preserve">a los requisitos y restricciones indicados en los siguientes puntos. El contexto de la aplicación es que unos investigadores paranormales han sido convocados para investigar una mansión y somos contratados para </w:t>
-      </w:r>
-      <w:r>
-        <w:t>realizar un programa que pueda monitorear sus múltiples cámaras de última generación y reportar cualquier tipo de actividad extraña</w:t>
-      </w:r>
-      <w:r>
-        <w:t>.</w:t>
-      </w:r>
-    </w:p>
-    <w:p>
-      <w:pPr>
-        <w:pStyle w:val="Prrafodelista"/>
-        <w:numPr>
-          <w:ilvl w:val="0"/>
-          <w:numId w:val="5"/>
-        </w:numPr>
-        <w:spacing w:line="276" w:lineRule="auto"/>
-        <w:rPr>
-          <w:b/>
-          <w:bCs/>
-          <w:lang w:val="es-ES"/>
-        </w:rPr>
-      </w:pPr>
-      <w:r>
-        <w:rPr>
-          <w:b/>
-          <w:bCs/>
-          <w:lang w:val="es-ES"/>
-        </w:rPr>
-        <w:t>REQUISITOS ESPECIFICOS:</w:t>
-      </w:r>
-    </w:p>
-    <w:p>
-      <w:pPr>
-        <w:pStyle w:val="Prrafodelista"/>
-        <w:numPr>
-          <w:ilvl w:val="1"/>
-          <w:numId w:val="5"/>
-        </w:numPr>
-        <w:rPr>
-          <w:rFonts w:ascii="Arial" w:eastAsia="Arial" w:hAnsi="Arial" w:cs="Arial"/>
-        </w:rPr>
-      </w:pPr>
-      <w:r>
-        <w:rPr>
-          <w:rFonts w:ascii="Arial" w:eastAsia="Arial" w:hAnsi="Arial" w:cs="Arial"/>
-        </w:rPr>
-        <w:t xml:space="preserve">Las ZONAS a monitorear son las siguientes: </w:t>
-      </w:r>
-    </w:p>
-    <w:p>
-      <w:pPr>
-        <w:pStyle w:val="Prrafodelista"/>
-        <w:numPr>
-          <w:ilvl w:val="2"/>
-          <w:numId w:val="5"/>
-        </w:numPr>
-        <w:rPr>
-          <w:rFonts w:ascii="Arial" w:eastAsia="Arial" w:hAnsi="Arial" w:cs="Arial"/>
-        </w:rPr>
-      </w:pPr>
-      <w:r>
-        <w:rPr>
-          <w:rFonts w:ascii="Arial" w:eastAsia="Arial" w:hAnsi="Arial" w:cs="Arial"/>
-        </w:rPr>
-        <w:t xml:space="preserve">Sótano 2 </w:t>
-      </w:r>
-    </w:p>
-    <w:p>
-      <w:pPr>
-        <w:pStyle w:val="Prrafodelista"/>
-        <w:numPr>
-          <w:ilvl w:val="2"/>
-          <w:numId w:val="5"/>
-        </w:numPr>
-        <w:rPr>
-          <w:rFonts w:ascii="Arial" w:eastAsia="Arial" w:hAnsi="Arial" w:cs="Arial"/>
-        </w:rPr>
-      </w:pPr>
-      <w:r>
-        <w:rPr>
-          <w:rFonts w:ascii="Arial" w:eastAsia="Arial" w:hAnsi="Arial" w:cs="Arial"/>
-        </w:rPr>
-        <w:t xml:space="preserve">Ático Año 2025 Universidad Nacional de La Matanza Programación Concurrente </w:t>
-      </w:r>
-    </w:p>
-    <w:p>
-      <w:pPr>
-        <w:pStyle w:val="Prrafodelista"/>
-        <w:numPr>
-          <w:ilvl w:val="2"/>
-          <w:numId w:val="5"/>
-        </w:numPr>
-        <w:rPr>
-          <w:rFonts w:ascii="Arial" w:eastAsia="Arial" w:hAnsi="Arial" w:cs="Arial"/>
-        </w:rPr>
-      </w:pPr>
-      <w:r>
-        <w:rPr>
-          <w:rFonts w:ascii="Arial" w:eastAsia="Arial" w:hAnsi="Arial" w:cs="Arial"/>
-        </w:rPr>
-        <w:t xml:space="preserve">Cocina </w:t>
-      </w:r>
-    </w:p>
-    <w:p>
-      <w:pPr>
-        <w:pStyle w:val="Prrafodelista"/>
-        <w:numPr>
-          <w:ilvl w:val="2"/>
-          <w:numId w:val="5"/>
-        </w:numPr>
-        <w:rPr>
-          <w:rFonts w:ascii="Arial" w:eastAsia="Arial" w:hAnsi="Arial" w:cs="Arial"/>
-        </w:rPr>
-      </w:pPr>
-      <w:r>
-        <w:rPr>
-          <w:rFonts w:ascii="Arial" w:eastAsia="Arial" w:hAnsi="Arial" w:cs="Arial"/>
-        </w:rPr>
-        <w:t xml:space="preserve">Dormitorio </w:t>
-      </w:r>
-    </w:p>
-    <w:p>
-      <w:pPr>
-        <w:pStyle w:val="Prrafodelista"/>
-        <w:numPr>
-          <w:ilvl w:val="2"/>
-          <w:numId w:val="5"/>
-        </w:numPr>
-        <w:rPr>
-          <w:rFonts w:ascii="Arial" w:eastAsia="Arial" w:hAnsi="Arial" w:cs="Arial"/>
-        </w:rPr>
-      </w:pPr>
-      <w:r>
-        <w:rPr>
-          <w:rFonts w:ascii="Arial" w:eastAsia="Arial" w:hAnsi="Arial" w:cs="Arial"/>
-        </w:rPr>
-        <w:t xml:space="preserve">Jardín </w:t>
-      </w:r>
-    </w:p>
-    <w:p>
-      <w:pPr>
-        <w:pStyle w:val="Prrafodelista"/>
-        <w:numPr>
-          <w:ilvl w:val="2"/>
-          <w:numId w:val="5"/>
-        </w:numPr>
-        <w:rPr>
-          <w:rFonts w:asciiTheme="majorHAnsi" w:eastAsiaTheme="majorEastAsia" w:hAnsiTheme="majorHAnsi" w:cstheme="majorBidi"/>
-          <w:b/>
-          <w:bCs/>
-          <w:color w:val="0F4761" w:themeColor="accent1" w:themeShade="BF"/>
-          <w:sz w:val="26"/>
-          <w:szCs w:val="26"/>
-          <w:lang w:val="es-ES"/>
-        </w:rPr>
-      </w:pPr>
-      <w:r>
-        <w:rPr>
-          <w:rFonts w:ascii="Arial" w:eastAsia="Arial" w:hAnsi="Arial" w:cs="Arial"/>
-        </w:rPr>
-        <w:t xml:space="preserve">Mausoleo </w:t>
-      </w:r>
-    </w:p>
-    <w:p>
-      <w:pPr>
-        <w:pStyle w:val="Prrafodelista"/>
-        <w:numPr>
-          <w:ilvl w:val="1"/>
-          <w:numId w:val="5"/>
-        </w:numPr>
-        <w:rPr>
-          <w:rFonts w:asciiTheme="majorHAnsi" w:eastAsiaTheme="majorEastAsia" w:hAnsiTheme="majorHAnsi" w:cstheme="majorBidi"/>
-          <w:b/>
-          <w:bCs/>
-          <w:color w:val="0F4761" w:themeColor="accent1" w:themeShade="BF"/>
-          <w:sz w:val="26"/>
-          <w:szCs w:val="26"/>
-          <w:lang w:val="es-ES"/>
-        </w:rPr>
-      </w:pPr>
-      <w:r>
-        <w:rPr>
-          <w:rFonts w:ascii="Arial" w:eastAsia="Arial" w:hAnsi="Arial" w:cs="Arial"/>
-        </w:rPr>
-        <w:t xml:space="preserve">Cada CÁMARA será un proceso independiente. </w:t>
-      </w:r>
-    </w:p>
-    <w:p>
-      <w:pPr>
-        <w:pStyle w:val="Prrafodelista"/>
-        <w:numPr>
-          <w:ilvl w:val="1"/>
-          <w:numId w:val="5"/>
-        </w:numPr>
-        <w:rPr>
-          <w:rFonts w:ascii="Arial" w:eastAsia="Arial" w:hAnsi="Arial" w:cs="Arial"/>
-        </w:rPr>
-      </w:pPr>
-      <w:r>
-        <w:rPr>
-          <w:rFonts w:ascii="Arial" w:eastAsia="Arial" w:hAnsi="Arial" w:cs="Arial"/>
-        </w:rPr>
-        <w:t xml:space="preserve">Cada cámara monitorea una zona y cada cierto tiempo informa alguno de los siguientes EVENTOS: </w:t>
-      </w:r>
-    </w:p>
-    <w:p>
-      <w:pPr>
-        <w:pStyle w:val="Prrafodelista"/>
-        <w:numPr>
-          <w:ilvl w:val="2"/>
-          <w:numId w:val="5"/>
-        </w:numPr>
-        <w:rPr>
-          <w:rFonts w:ascii="Arial" w:eastAsia="Arial" w:hAnsi="Arial" w:cs="Arial"/>
-        </w:rPr>
-      </w:pPr>
-      <w:r>
-        <w:rPr>
-          <w:rFonts w:ascii="Arial" w:eastAsia="Arial" w:hAnsi="Arial" w:cs="Arial"/>
-        </w:rPr>
-        <w:t xml:space="preserve">Sin actividad </w:t>
-      </w:r>
-    </w:p>
-    <w:p>
-      <w:pPr>
-        <w:pStyle w:val="Prrafodelista"/>
-        <w:numPr>
-          <w:ilvl w:val="2"/>
-          <w:numId w:val="5"/>
-        </w:numPr>
-        <w:rPr>
-          <w:rFonts w:ascii="Arial" w:eastAsia="Arial" w:hAnsi="Arial" w:cs="Arial"/>
-        </w:rPr>
-      </w:pPr>
-      <w:r>
-        <w:rPr>
-          <w:rFonts w:ascii="Arial" w:eastAsia="Arial" w:hAnsi="Arial" w:cs="Arial"/>
-        </w:rPr>
-        <w:t xml:space="preserve">Movimiento detectado </w:t>
-      </w:r>
-    </w:p>
-    <w:p>
-      <w:pPr>
-        <w:pStyle w:val="Prrafodelista"/>
-        <w:numPr>
-          <w:ilvl w:val="2"/>
-          <w:numId w:val="5"/>
-        </w:numPr>
-        <w:rPr>
-          <w:rFonts w:ascii="Arial" w:eastAsia="Arial" w:hAnsi="Arial" w:cs="Arial"/>
-        </w:rPr>
-      </w:pPr>
-      <w:r>
-        <w:rPr>
-          <w:rFonts w:ascii="Arial" w:eastAsia="Arial" w:hAnsi="Arial" w:cs="Arial"/>
-        </w:rPr>
-        <w:t xml:space="preserve">Anomalía térmica </w:t>
-      </w:r>
-    </w:p>
-    <w:p>
-      <w:pPr>
-        <w:pStyle w:val="Prrafodelista"/>
-        <w:numPr>
-          <w:ilvl w:val="2"/>
-          <w:numId w:val="5"/>
-        </w:numPr>
-        <w:rPr>
-          <w:rFonts w:ascii="Arial" w:eastAsia="Arial" w:hAnsi="Arial" w:cs="Arial"/>
-        </w:rPr>
-      </w:pPr>
-      <w:r>
-        <w:rPr>
-          <w:rFonts w:ascii="Arial" w:eastAsia="Arial" w:hAnsi="Arial" w:cs="Arial"/>
-        </w:rPr>
-        <w:t xml:space="preserve">Sombra extraña </w:t>
-      </w:r>
-    </w:p>
-    <w:p>
-      <w:pPr>
-        <w:pStyle w:val="Prrafodelista"/>
-        <w:numPr>
-          <w:ilvl w:val="2"/>
-          <w:numId w:val="5"/>
-        </w:numPr>
-        <w:rPr>
-          <w:rFonts w:ascii="Arial" w:eastAsia="Arial" w:hAnsi="Arial" w:cs="Arial"/>
-        </w:rPr>
-      </w:pPr>
-      <w:r>
-        <w:rPr>
-          <w:rFonts w:ascii="Arial" w:eastAsia="Arial" w:hAnsi="Arial" w:cs="Arial"/>
-        </w:rPr>
-        <w:t xml:space="preserve">Ruido detectado </w:t>
-      </w:r>
-    </w:p>
-    <w:p>
-      <w:pPr>
-        <w:pStyle w:val="Prrafodelista"/>
-        <w:numPr>
-          <w:ilvl w:val="1"/>
-          <w:numId w:val="5"/>
-        </w:numPr>
-        <w:rPr>
-          <w:rFonts w:ascii="Arial" w:eastAsia="Arial" w:hAnsi="Arial" w:cs="Arial"/>
-        </w:rPr>
-      </w:pPr>
-      <w:r>
-        <w:rPr>
-          <w:rFonts w:ascii="Arial" w:eastAsia="Arial" w:hAnsi="Arial" w:cs="Arial"/>
-        </w:rPr>
-        <w:t xml:space="preserve">Los mensajes se imprimen por consola indicando; ID de CÁMARA, ZONA y EVENTO. </w:t>
-      </w:r>
-    </w:p>
-    <w:p>
-      <w:pPr>
-        <w:pStyle w:val="Prrafodelista"/>
-        <w:numPr>
-          <w:ilvl w:val="1"/>
-          <w:numId w:val="5"/>
-        </w:numPr>
-        <w:rPr>
-          <w:rFonts w:ascii="Arial" w:eastAsia="Arial" w:hAnsi="Arial" w:cs="Arial"/>
-        </w:rPr>
-      </w:pPr>
-      <w:r>
-        <w:rPr>
-          <w:rFonts w:ascii="Arial" w:eastAsia="Arial" w:hAnsi="Arial" w:cs="Arial"/>
-        </w:rPr>
-        <w:t xml:space="preserve">La duración del monitoreo de las cámaras (segundos) deberá ser tomado como parámetro. </w:t>
-      </w:r>
-    </w:p>
-    <w:p>
-      <w:pPr>
-        <w:pStyle w:val="Prrafodelista"/>
-        <w:numPr>
-          <w:ilvl w:val="1"/>
-          <w:numId w:val="5"/>
-        </w:numPr>
-        <w:rPr>
-          <w:rFonts w:ascii="Arial" w:eastAsia="Arial" w:hAnsi="Arial" w:cs="Arial"/>
-        </w:rPr>
-      </w:pPr>
-      <w:r>
-        <w:rPr>
-          <w:rFonts w:ascii="Arial" w:eastAsia="Arial" w:hAnsi="Arial" w:cs="Arial"/>
-        </w:rPr>
-        <w:t xml:space="preserve">La frecuencia con que reportan las cámaras (segundos) deberá ser tomada como parámetro.  </w:t>
-      </w:r>
-    </w:p>
-    <w:p>
-      <w:pPr>
-        <w:pStyle w:val="Prrafodelista"/>
-        <w:numPr>
-          <w:ilvl w:val="1"/>
-          <w:numId w:val="5"/>
-        </w:numPr>
-        <w:rPr>
-          <w:rFonts w:ascii="Arial" w:eastAsia="Arial" w:hAnsi="Arial" w:cs="Arial"/>
-        </w:rPr>
-      </w:pPr>
-      <w:r>
-        <w:rPr>
-          <w:rFonts w:ascii="Arial" w:eastAsia="Arial" w:hAnsi="Arial" w:cs="Arial"/>
-        </w:rPr>
-        <w:t xml:space="preserve">Al finalizar, cada cámara informará la cantidad de eventos paranormales detectados. </w:t>
-      </w:r>
-    </w:p>
-    <w:p>
-      <w:pPr>
-        <w:pStyle w:val="Prrafodelista"/>
-        <w:numPr>
-          <w:ilvl w:val="1"/>
-          <w:numId w:val="5"/>
-        </w:numPr>
-        <w:rPr>
-          <w:rFonts w:ascii="Arial" w:eastAsia="Arial" w:hAnsi="Arial" w:cs="Arial"/>
-        </w:rPr>
-      </w:pPr>
-      <w:r>
-        <w:rPr>
-          <w:rFonts w:ascii="Arial" w:eastAsia="Arial" w:hAnsi="Arial" w:cs="Arial"/>
-        </w:rPr>
-        <w:t xml:space="preserve">El proceso principal esperará a que todas las cámaras finalicen para luego finalizar. </w:t>
-      </w:r>
-    </w:p>
-    <w:p>
-      <w:pPr>
-        <w:pStyle w:val="Prrafodelista"/>
-        <w:numPr>
-          <w:ilvl w:val="1"/>
-          <w:numId w:val="5"/>
-        </w:numPr>
-        <w:spacing w:line="276" w:lineRule="auto"/>
-        <w:rPr>
-          <w:b/>
-          <w:bCs/>
-          <w:lang w:val="es-ES"/>
-        </w:rPr>
-      </w:pPr>
-      <w:r>
-        <w:rPr>
-          <w:rFonts w:ascii="Arial" w:eastAsia="Arial" w:hAnsi="Arial" w:cs="Arial"/>
-        </w:rPr>
-        <w:lastRenderedPageBreak/>
-        <w:t xml:space="preserve">A fin de realizar la prueba del programa, genere aleatoriamente los EVENTOS en cada cámara, queda a criterio del grupo la probabilidad de ocurrencia de cada EVENTO. </w:t>
-      </w:r>
-    </w:p>
-    <w:p>
-      <w:pPr>
-        <w:pStyle w:val="Ttulo2"/>
-        <w:rPr>
-          <w:b/>
-          <w:bCs/>
-          <w:lang w:val="es-ES"/>
-        </w:rPr>
-      </w:pPr>
-      <w:r>
-        <w:rPr>
-          <w:b/>
-          <w:bCs/>
-          <w:lang w:val="es-ES"/>
-        </w:rPr>
-        <w:t xml:space="preserve">RESULTADOS OBTENIDOS </w:t>
-      </w:r>
-    </w:p>
-    <w:p>
-      <w:pPr>
-        <w:pStyle w:val="Ttulo2"/>
-        <w:numPr>
-          <w:ilvl w:val="0"/>
-          <w:numId w:val="15"/>
-        </w:numPr>
-        <w:rPr>
-          <w:b/>
-          <w:bCs/>
-          <w:lang w:val="es-ES"/>
-        </w:rPr>
-      </w:pPr>
-      <w:r>
-        <w:rPr>
-          <w:b/>
-          <w:bCs/>
-          <w:lang w:val="es-ES"/>
-        </w:rPr>
-        <w:t>CURSOR</w:t>
-      </w:r>
-    </w:p>
-    <w:p>
-      <w:pPr>
-        <w:pStyle w:val="Ttulo2"/>
-        <w:numPr>
-          <w:ilvl w:val="1"/>
-          <w:numId w:val="15"/>
-        </w:numPr>
-        <w:rPr>
-          <w:b/>
-          <w:bCs/>
-          <w:lang w:val="es-ES"/>
-        </w:rPr>
-      </w:pPr>
-      <w:r>
-        <w:rPr>
-          <w:color w:val="auto"/>
-          <w:lang w:val="es-ES"/>
-        </w:rPr>
-        <w:t>Se generó correctamente el código con el siguiente output por pantalla:</w:t>
-      </w:r>
-      <w:r>
-        <w:rPr>
-          <w:lang w:val="es-ES"/>
-        </w:rPr>
-        <w:br/>
-      </w:r>
-      <w:r>
-        <w:rPr>
-          <w:lang w:val="es-ES"/>
-        </w:rPr>
         <w:drawing>
-          <wp:inline distT="0" distB="0" distL="0" distR="0" wp14:anchorId="2432B75C" wp14:editId="48B10755">
-            <wp:extent cx="5001323" cy="4601217"/>
-            <wp:effectExtent l="0" t="0" r="8890" b="8890"/>
-            <wp:docPr id="1726489867" name="Imagen 1"/>
+          <wp:inline distT="0" distB="0" distL="0" distR="0" wp14:anchorId="4E05B2DF" wp14:editId="2AFB040F">
+            <wp:extent cx="2116057" cy="3816350"/>
+            <wp:effectExtent l="0" t="0" r="0" b="0"/>
+            <wp:docPr id="772223520" name="Imagen 1"/>
             <wp:cNvGraphicFramePr>
               <a:graphicFrameLocks xmlns:a="http://schemas.openxmlformats.org/drawingml/2006/main" noChangeAspect="1"/>
             </wp:cNvGraphicFramePr>
@@ -2481,11 +1266,11 @@
               <a:graphicData uri="http://schemas.openxmlformats.org/drawingml/2006/picture">
                 <pic:pic xmlns:pic="http://schemas.openxmlformats.org/drawingml/2006/picture">
                   <pic:nvPicPr>
-                    <pic:cNvPr id="1767337673" name=""/>
+                    <pic:cNvPr id="772223520" name=""/>
                     <pic:cNvPicPr/>
                   </pic:nvPicPr>
                   <pic:blipFill>
-                    <a:blip r:embed="rId7"/>
+                    <a:blip r:embed="rId11"/>
                     <a:stretch>
                       <a:fillRect/>
                     </a:stretch>
@@ -2493,7 +1278,7 @@
                   <pic:spPr>
                     <a:xfrm>
                       <a:off x="0" y="0"/>
-                      <a:ext cx="5001323" cy="4601217"/>
+                      <a:ext cx="2119247" cy="3822103"/>
                     </a:xfrm>
                     <a:prstGeom prst="rect">
                       <a:avLst/>
@@ -2508,21 +1293,1281 @@
     </w:p>
     <w:p>
       <w:pPr>
-        <w:pStyle w:val="Ttulo2"/>
+        <w:rPr>
+          <w:b/>
+          <w:bCs/>
+          <w:lang w:val="es-ES"/>
+        </w:rPr>
+      </w:pPr>
+      <w:r>
+        <w:rPr>
+          <w:lang w:val="es-ES"/>
+        </w:rPr>
+        <w:br w:type="page"/>
+      </w:r>
+      <w:r>
+        <w:rPr>
+          <w:b/>
+          <w:bCs/>
+          <w:lang w:val="es-ES"/>
+        </w:rPr>
+        <w:lastRenderedPageBreak/>
+        <w:t>Enunciado</w:t>
+      </w:r>
+      <w:r>
+        <w:rPr>
+          <w:b/>
+          <w:bCs/>
+          <w:lang w:val="es-ES"/>
+        </w:rPr>
+        <w:t xml:space="preserve"> 3</w:t>
+      </w:r>
+      <w:r>
+        <w:rPr>
+          <w:b/>
+          <w:bCs/>
+          <w:lang w:val="es-ES"/>
+        </w:rPr>
+        <w:t>:</w:t>
+      </w:r>
+    </w:p>
+    <w:p>
+      <w:pPr>
+        <w:rPr>
+          <w:rFonts w:ascii="Arial" w:eastAsia="Arial" w:hAnsi="Arial" w:cs="Arial"/>
+        </w:rPr>
+      </w:pPr>
+      <w:r>
+        <w:rPr>
+          <w:rFonts w:ascii="Arial" w:eastAsia="Arial" w:hAnsi="Arial" w:cs="Arial"/>
+        </w:rPr>
+        <w:t xml:space="preserve">La mansión Derceto, construida en el año 1818, es una conocida fuente de actividad paranormal y fenómenos inexplicables. Los famosos investigadores paranormales Ed y Lorraine Warren han sido convocados para investigar la mansión. La pareja lo contrata a usted, experto en programación concurrente, para realizar un programa que pueda monitorear sus múltiples cámaras de última generación y reportar cualquier tipo de actividad extraña. A continuación se citan las especificaciones de diseño: </w:t>
+      </w:r>
+    </w:p>
+    <w:p>
+      <w:pPr>
+        <w:pStyle w:val="Prrafodelista"/>
         <w:numPr>
           <w:ilvl w:val="0"/>
           <w:numId w:val="15"/>
         </w:numPr>
         <w:rPr>
-          <w:lang w:val="es-ES"/>
-        </w:rPr>
-      </w:pPr>
-      <w:r>
-        <w:rPr>
-          <w:b/>
-          <w:bCs/>
-          <w:lang w:val="es-ES"/>
-        </w:rPr>
+          <w:rFonts w:ascii="Arial" w:eastAsia="Arial" w:hAnsi="Arial" w:cs="Arial"/>
+        </w:rPr>
+      </w:pPr>
+      <w:r>
+        <w:rPr>
+          <w:rFonts w:ascii="Arial" w:eastAsia="Arial" w:hAnsi="Arial" w:cs="Arial"/>
+        </w:rPr>
+        <w:t xml:space="preserve">El lenguaje será Java. </w:t>
+      </w:r>
+    </w:p>
+    <w:p>
+      <w:pPr>
+        <w:pStyle w:val="Prrafodelista"/>
+        <w:numPr>
+          <w:ilvl w:val="0"/>
+          <w:numId w:val="15"/>
+        </w:numPr>
+        <w:rPr>
+          <w:rFonts w:ascii="Arial" w:eastAsia="Arial" w:hAnsi="Arial" w:cs="Arial"/>
+        </w:rPr>
+      </w:pPr>
+      <w:r>
+        <w:rPr>
+          <w:rFonts w:ascii="Arial" w:eastAsia="Arial" w:hAnsi="Arial" w:cs="Arial"/>
+        </w:rPr>
+        <w:t xml:space="preserve">Las ZONAS a monitorear son las siguientes: </w:t>
+      </w:r>
+    </w:p>
+    <w:p>
+      <w:pPr>
+        <w:pStyle w:val="Prrafodelista"/>
+        <w:numPr>
+          <w:ilvl w:val="1"/>
+          <w:numId w:val="15"/>
+        </w:numPr>
+        <w:rPr>
+          <w:rFonts w:ascii="Arial" w:eastAsia="Arial" w:hAnsi="Arial" w:cs="Arial"/>
+        </w:rPr>
+      </w:pPr>
+      <w:r>
+        <w:rPr>
+          <w:rFonts w:ascii="Arial" w:eastAsia="Arial" w:hAnsi="Arial" w:cs="Arial"/>
+        </w:rPr>
+        <w:t xml:space="preserve">Sótano 2 </w:t>
+      </w:r>
+    </w:p>
+    <w:p>
+      <w:pPr>
+        <w:pStyle w:val="Prrafodelista"/>
+        <w:numPr>
+          <w:ilvl w:val="1"/>
+          <w:numId w:val="15"/>
+        </w:numPr>
+        <w:rPr>
+          <w:rFonts w:ascii="Arial" w:eastAsia="Arial" w:hAnsi="Arial" w:cs="Arial"/>
+        </w:rPr>
+      </w:pPr>
+      <w:r>
+        <w:rPr>
+          <w:rFonts w:ascii="Arial" w:eastAsia="Arial" w:hAnsi="Arial" w:cs="Arial"/>
+        </w:rPr>
+        <w:t xml:space="preserve">Ático Año 2025 Universidad Nacional de La Matanza Programación Concurrente </w:t>
+      </w:r>
+    </w:p>
+    <w:p>
+      <w:pPr>
+        <w:pStyle w:val="Prrafodelista"/>
+        <w:numPr>
+          <w:ilvl w:val="1"/>
+          <w:numId w:val="15"/>
+        </w:numPr>
+        <w:rPr>
+          <w:rFonts w:ascii="Arial" w:eastAsia="Arial" w:hAnsi="Arial" w:cs="Arial"/>
+        </w:rPr>
+      </w:pPr>
+      <w:r>
+        <w:rPr>
+          <w:rFonts w:ascii="Arial" w:eastAsia="Arial" w:hAnsi="Arial" w:cs="Arial"/>
+        </w:rPr>
+        <w:t xml:space="preserve">Cocina </w:t>
+      </w:r>
+    </w:p>
+    <w:p>
+      <w:pPr>
+        <w:pStyle w:val="Prrafodelista"/>
+        <w:numPr>
+          <w:ilvl w:val="1"/>
+          <w:numId w:val="15"/>
+        </w:numPr>
+        <w:rPr>
+          <w:rFonts w:ascii="Arial" w:eastAsia="Arial" w:hAnsi="Arial" w:cs="Arial"/>
+        </w:rPr>
+      </w:pPr>
+      <w:r>
+        <w:rPr>
+          <w:rFonts w:ascii="Arial" w:eastAsia="Arial" w:hAnsi="Arial" w:cs="Arial"/>
+        </w:rPr>
+        <w:t xml:space="preserve">Dormitorio </w:t>
+      </w:r>
+    </w:p>
+    <w:p>
+      <w:pPr>
+        <w:pStyle w:val="Prrafodelista"/>
+        <w:numPr>
+          <w:ilvl w:val="1"/>
+          <w:numId w:val="15"/>
+        </w:numPr>
+        <w:rPr>
+          <w:rFonts w:ascii="Arial" w:eastAsia="Arial" w:hAnsi="Arial" w:cs="Arial"/>
+        </w:rPr>
+      </w:pPr>
+      <w:r>
+        <w:rPr>
+          <w:rFonts w:ascii="Arial" w:eastAsia="Arial" w:hAnsi="Arial" w:cs="Arial"/>
+        </w:rPr>
+        <w:t xml:space="preserve">Jardín </w:t>
+      </w:r>
+    </w:p>
+    <w:p>
+      <w:pPr>
+        <w:pStyle w:val="Prrafodelista"/>
+        <w:numPr>
+          <w:ilvl w:val="1"/>
+          <w:numId w:val="15"/>
+        </w:numPr>
+        <w:rPr>
+          <w:rFonts w:asciiTheme="majorHAnsi" w:eastAsiaTheme="majorEastAsia" w:hAnsiTheme="majorHAnsi" w:cstheme="majorBidi"/>
+          <w:b/>
+          <w:bCs/>
+          <w:color w:val="0F4761" w:themeColor="accent1" w:themeShade="BF"/>
+          <w:sz w:val="26"/>
+          <w:szCs w:val="26"/>
+          <w:lang w:val="es-ES"/>
+        </w:rPr>
+      </w:pPr>
+      <w:r>
+        <w:rPr>
+          <w:rFonts w:ascii="Arial" w:eastAsia="Arial" w:hAnsi="Arial" w:cs="Arial"/>
+        </w:rPr>
+        <w:t xml:space="preserve">Mausoleo </w:t>
+      </w:r>
+    </w:p>
+    <w:p>
+      <w:pPr>
+        <w:pStyle w:val="Prrafodelista"/>
+        <w:numPr>
+          <w:ilvl w:val="0"/>
+          <w:numId w:val="15"/>
+        </w:numPr>
+        <w:rPr>
+          <w:rFonts w:asciiTheme="majorHAnsi" w:eastAsiaTheme="majorEastAsia" w:hAnsiTheme="majorHAnsi" w:cstheme="majorBidi"/>
+          <w:b/>
+          <w:bCs/>
+          <w:color w:val="0F4761" w:themeColor="accent1" w:themeShade="BF"/>
+          <w:sz w:val="26"/>
+          <w:szCs w:val="26"/>
+          <w:lang w:val="es-ES"/>
+        </w:rPr>
+      </w:pPr>
+      <w:r>
+        <w:rPr>
+          <w:rFonts w:ascii="Arial" w:eastAsia="Arial" w:hAnsi="Arial" w:cs="Arial"/>
+        </w:rPr>
+        <w:t xml:space="preserve">Cada CÁMARA será un proceso independiente. </w:t>
+      </w:r>
+    </w:p>
+    <w:p>
+      <w:pPr>
+        <w:pStyle w:val="Prrafodelista"/>
+        <w:numPr>
+          <w:ilvl w:val="0"/>
+          <w:numId w:val="15"/>
+        </w:numPr>
+        <w:rPr>
+          <w:rFonts w:ascii="Arial" w:eastAsia="Arial" w:hAnsi="Arial" w:cs="Arial"/>
+        </w:rPr>
+      </w:pPr>
+      <w:r>
+        <w:rPr>
+          <w:rFonts w:ascii="Arial" w:eastAsia="Arial" w:hAnsi="Arial" w:cs="Arial"/>
+        </w:rPr>
+        <w:t xml:space="preserve">Cada cámara monitorea una zona y cada cierto tiempo informa alguno de los siguientes EVENTOS: </w:t>
+      </w:r>
+    </w:p>
+    <w:p>
+      <w:pPr>
+        <w:pStyle w:val="Prrafodelista"/>
+        <w:numPr>
+          <w:ilvl w:val="1"/>
+          <w:numId w:val="15"/>
+        </w:numPr>
+        <w:rPr>
+          <w:rFonts w:ascii="Arial" w:eastAsia="Arial" w:hAnsi="Arial" w:cs="Arial"/>
+        </w:rPr>
+      </w:pPr>
+      <w:r>
+        <w:rPr>
+          <w:rFonts w:ascii="Arial" w:eastAsia="Arial" w:hAnsi="Arial" w:cs="Arial"/>
+        </w:rPr>
+        <w:t xml:space="preserve">Sin actividad </w:t>
+      </w:r>
+    </w:p>
+    <w:p>
+      <w:pPr>
+        <w:pStyle w:val="Prrafodelista"/>
+        <w:numPr>
+          <w:ilvl w:val="1"/>
+          <w:numId w:val="15"/>
+        </w:numPr>
+        <w:rPr>
+          <w:rFonts w:ascii="Arial" w:eastAsia="Arial" w:hAnsi="Arial" w:cs="Arial"/>
+        </w:rPr>
+      </w:pPr>
+      <w:r>
+        <w:rPr>
+          <w:rFonts w:ascii="Arial" w:eastAsia="Arial" w:hAnsi="Arial" w:cs="Arial"/>
+        </w:rPr>
+        <w:t xml:space="preserve">Movimiento detectado </w:t>
+      </w:r>
+    </w:p>
+    <w:p>
+      <w:pPr>
+        <w:pStyle w:val="Prrafodelista"/>
+        <w:numPr>
+          <w:ilvl w:val="1"/>
+          <w:numId w:val="15"/>
+        </w:numPr>
+        <w:rPr>
+          <w:rFonts w:ascii="Arial" w:eastAsia="Arial" w:hAnsi="Arial" w:cs="Arial"/>
+        </w:rPr>
+      </w:pPr>
+      <w:r>
+        <w:rPr>
+          <w:rFonts w:ascii="Arial" w:eastAsia="Arial" w:hAnsi="Arial" w:cs="Arial"/>
+        </w:rPr>
+        <w:t xml:space="preserve">Anomalía térmica </w:t>
+      </w:r>
+    </w:p>
+    <w:p>
+      <w:pPr>
+        <w:pStyle w:val="Prrafodelista"/>
+        <w:numPr>
+          <w:ilvl w:val="1"/>
+          <w:numId w:val="15"/>
+        </w:numPr>
+        <w:rPr>
+          <w:rFonts w:ascii="Arial" w:eastAsia="Arial" w:hAnsi="Arial" w:cs="Arial"/>
+        </w:rPr>
+      </w:pPr>
+      <w:r>
+        <w:rPr>
+          <w:rFonts w:ascii="Arial" w:eastAsia="Arial" w:hAnsi="Arial" w:cs="Arial"/>
+        </w:rPr>
+        <w:t xml:space="preserve">Sombra extraña </w:t>
+      </w:r>
+    </w:p>
+    <w:p>
+      <w:pPr>
+        <w:pStyle w:val="Prrafodelista"/>
+        <w:numPr>
+          <w:ilvl w:val="1"/>
+          <w:numId w:val="15"/>
+        </w:numPr>
+        <w:rPr>
+          <w:rFonts w:ascii="Arial" w:eastAsia="Arial" w:hAnsi="Arial" w:cs="Arial"/>
+        </w:rPr>
+      </w:pPr>
+      <w:r>
+        <w:rPr>
+          <w:rFonts w:ascii="Arial" w:eastAsia="Arial" w:hAnsi="Arial" w:cs="Arial"/>
+        </w:rPr>
+        <w:t xml:space="preserve">Ruido detectado </w:t>
+      </w:r>
+    </w:p>
+    <w:p>
+      <w:pPr>
+        <w:pStyle w:val="Prrafodelista"/>
+        <w:numPr>
+          <w:ilvl w:val="0"/>
+          <w:numId w:val="15"/>
+        </w:numPr>
+        <w:rPr>
+          <w:rFonts w:ascii="Arial" w:eastAsia="Arial" w:hAnsi="Arial" w:cs="Arial"/>
+        </w:rPr>
+      </w:pPr>
+      <w:r>
+        <w:rPr>
+          <w:rFonts w:ascii="Arial" w:eastAsia="Arial" w:hAnsi="Arial" w:cs="Arial"/>
+        </w:rPr>
+        <w:t xml:space="preserve">Los mensajes se imprimen por consola indicando; ID de CÁMARA, ZONA y EVENTO. </w:t>
+      </w:r>
+    </w:p>
+    <w:p>
+      <w:pPr>
+        <w:pStyle w:val="Prrafodelista"/>
+        <w:numPr>
+          <w:ilvl w:val="0"/>
+          <w:numId w:val="15"/>
+        </w:numPr>
+        <w:rPr>
+          <w:rFonts w:ascii="Arial" w:eastAsia="Arial" w:hAnsi="Arial" w:cs="Arial"/>
+        </w:rPr>
+      </w:pPr>
+      <w:r>
+        <w:rPr>
+          <w:rFonts w:ascii="Arial" w:eastAsia="Arial" w:hAnsi="Arial" w:cs="Arial"/>
+        </w:rPr>
+        <w:t xml:space="preserve">La duración del monitoreo de las cámaras (segundos) deberá ser tomado como parámetro. </w:t>
+      </w:r>
+    </w:p>
+    <w:p>
+      <w:pPr>
+        <w:pStyle w:val="Prrafodelista"/>
+        <w:numPr>
+          <w:ilvl w:val="0"/>
+          <w:numId w:val="15"/>
+        </w:numPr>
+        <w:rPr>
+          <w:rFonts w:ascii="Arial" w:eastAsia="Arial" w:hAnsi="Arial" w:cs="Arial"/>
+        </w:rPr>
+      </w:pPr>
+      <w:r>
+        <w:rPr>
+          <w:rFonts w:ascii="Arial" w:eastAsia="Arial" w:hAnsi="Arial" w:cs="Arial"/>
+        </w:rPr>
+        <w:t xml:space="preserve">La frecuencia con que reportan las cámaras (segundos) deberá ser tomada como parámetro.  </w:t>
+      </w:r>
+    </w:p>
+    <w:p>
+      <w:pPr>
+        <w:pStyle w:val="Prrafodelista"/>
+        <w:numPr>
+          <w:ilvl w:val="0"/>
+          <w:numId w:val="15"/>
+        </w:numPr>
+        <w:rPr>
+          <w:rFonts w:ascii="Arial" w:eastAsia="Arial" w:hAnsi="Arial" w:cs="Arial"/>
+        </w:rPr>
+      </w:pPr>
+      <w:r>
+        <w:rPr>
+          <w:rFonts w:ascii="Arial" w:eastAsia="Arial" w:hAnsi="Arial" w:cs="Arial"/>
+        </w:rPr>
+        <w:t xml:space="preserve">Al finalizar, cada cámara informará la cantidad de eventos paranormales detectados. </w:t>
+      </w:r>
+    </w:p>
+    <w:p>
+      <w:pPr>
+        <w:pStyle w:val="Prrafodelista"/>
+        <w:numPr>
+          <w:ilvl w:val="0"/>
+          <w:numId w:val="15"/>
+        </w:numPr>
+        <w:rPr>
+          <w:rFonts w:ascii="Arial" w:eastAsia="Arial" w:hAnsi="Arial" w:cs="Arial"/>
+        </w:rPr>
+      </w:pPr>
+      <w:r>
+        <w:rPr>
+          <w:rFonts w:ascii="Arial" w:eastAsia="Arial" w:hAnsi="Arial" w:cs="Arial"/>
+        </w:rPr>
+        <w:t xml:space="preserve">El proceso principal esperará a que todas las cámaras finalicen para luego finalizar. </w:t>
+      </w:r>
+    </w:p>
+    <w:p>
+      <w:pPr>
+        <w:pStyle w:val="Prrafodelista"/>
+        <w:numPr>
+          <w:ilvl w:val="0"/>
+          <w:numId w:val="15"/>
+        </w:numPr>
+        <w:rPr>
+          <w:rFonts w:asciiTheme="majorHAnsi" w:eastAsiaTheme="majorEastAsia" w:hAnsiTheme="majorHAnsi" w:cstheme="majorBidi"/>
+          <w:b/>
+          <w:bCs/>
+          <w:color w:val="0F4761" w:themeColor="accent1" w:themeShade="BF"/>
+          <w:sz w:val="26"/>
+          <w:szCs w:val="26"/>
+          <w:lang w:val="es-ES"/>
+        </w:rPr>
+      </w:pPr>
+      <w:r>
+        <w:rPr>
+          <w:rFonts w:ascii="Arial" w:eastAsia="Arial" w:hAnsi="Arial" w:cs="Arial"/>
+        </w:rPr>
+        <w:t xml:space="preserve">A fin de realizar la prueba del programa, genere aleatoriamente los EVENTOS en cada cámara, queda a criterio del grupo la probabilidad de ocurrencia de cada EVENTO. </w:t>
+      </w:r>
+      <w:r>
+        <w:rPr>
+          <w:b/>
+          <w:bCs/>
+          <w:lang w:val="es-ES"/>
+        </w:rPr>
+        <w:br w:type="page"/>
+      </w:r>
+    </w:p>
+    <w:p>
+      <w:pPr>
+        <w:pStyle w:val="Ttulo2"/>
+        <w:rPr>
+          <w:b/>
+          <w:bCs/>
+          <w:lang w:val="es-ES"/>
+        </w:rPr>
+      </w:pPr>
+      <w:r>
+        <w:rPr>
+          <w:b/>
+          <w:bCs/>
+          <w:lang w:val="es-ES"/>
+        </w:rPr>
+        <w:lastRenderedPageBreak/>
+        <w:t>PROMPT 1</w:t>
+      </w:r>
+      <w:r>
+        <w:rPr>
+          <w:b/>
+          <w:bCs/>
+          <w:lang w:val="es-ES"/>
+        </w:rPr>
+        <w:t>:</w:t>
+      </w:r>
+    </w:p>
+    <w:p>
+      <w:pPr>
+        <w:pStyle w:val="Prrafodelista"/>
+        <w:numPr>
+          <w:ilvl w:val="0"/>
+          <w:numId w:val="5"/>
+        </w:numPr>
+        <w:spacing w:line="276" w:lineRule="auto"/>
+        <w:rPr>
+          <w:lang w:val="es-ES"/>
+        </w:rPr>
+      </w:pPr>
+      <w:r>
+        <w:rPr>
+          <w:b/>
+          <w:bCs/>
+          <w:lang w:val="es-ES"/>
+        </w:rPr>
+        <w:t>LENGUAJE DE PROGRAMACION</w:t>
+      </w:r>
+      <w:r>
+        <w:rPr>
+          <w:lang w:val="es-ES"/>
+        </w:rPr>
+        <w:t xml:space="preserve">: </w:t>
+      </w:r>
+    </w:p>
+    <w:p>
+      <w:pPr>
+        <w:pStyle w:val="Prrafodelista"/>
+        <w:numPr>
+          <w:ilvl w:val="1"/>
+          <w:numId w:val="5"/>
+        </w:numPr>
+        <w:spacing w:line="276" w:lineRule="auto"/>
+        <w:rPr>
+          <w:lang w:val="es-ES"/>
+        </w:rPr>
+      </w:pPr>
+      <w:r>
+        <w:rPr>
+          <w:lang w:val="es-ES"/>
+        </w:rPr>
+        <w:t>Utilizar lenguaje Python</w:t>
+      </w:r>
+    </w:p>
+    <w:p>
+      <w:pPr>
+        <w:pStyle w:val="Prrafodelista"/>
+        <w:numPr>
+          <w:ilvl w:val="0"/>
+          <w:numId w:val="5"/>
+        </w:numPr>
+        <w:spacing w:line="276" w:lineRule="auto"/>
+        <w:rPr>
+          <w:lang w:val="es-ES"/>
+        </w:rPr>
+      </w:pPr>
+      <w:r>
+        <w:rPr>
+          <w:b/>
+          <w:bCs/>
+          <w:lang w:val="es-ES"/>
+        </w:rPr>
+        <w:t>PLATAFORMA:</w:t>
+      </w:r>
+    </w:p>
+    <w:p>
+      <w:pPr>
+        <w:pStyle w:val="Prrafodelista"/>
+        <w:numPr>
+          <w:ilvl w:val="1"/>
+          <w:numId w:val="5"/>
+        </w:numPr>
+        <w:spacing w:line="276" w:lineRule="auto"/>
+        <w:rPr>
+          <w:lang w:val="es-ES"/>
+        </w:rPr>
+      </w:pPr>
+      <w:r>
+        <w:rPr>
+          <w:rFonts w:ascii="Arial" w:eastAsia="Arial" w:hAnsi="Arial" w:cs="Arial"/>
+        </w:rPr>
+        <w:t>Windows</w:t>
+      </w:r>
+    </w:p>
+    <w:p>
+      <w:pPr>
+        <w:pStyle w:val="Prrafodelista"/>
+        <w:numPr>
+          <w:ilvl w:val="0"/>
+          <w:numId w:val="5"/>
+        </w:numPr>
+        <w:spacing w:line="276" w:lineRule="auto"/>
+        <w:rPr>
+          <w:b/>
+          <w:bCs/>
+          <w:lang w:val="es-ES"/>
+        </w:rPr>
+      </w:pPr>
+      <w:r>
+        <w:rPr>
+          <w:b/>
+          <w:bCs/>
+          <w:lang w:val="es-ES"/>
+        </w:rPr>
+        <w:t>FUNCIONALIDAD A IMPLEMENTAR:</w:t>
+      </w:r>
+    </w:p>
+    <w:p>
+      <w:pPr>
+        <w:pStyle w:val="Prrafodelista"/>
+        <w:numPr>
+          <w:ilvl w:val="1"/>
+          <w:numId w:val="5"/>
+        </w:numPr>
+        <w:spacing w:line="276" w:lineRule="auto"/>
+        <w:rPr>
+          <w:b/>
+          <w:bCs/>
+          <w:lang w:val="es-ES"/>
+        </w:rPr>
+      </w:pPr>
+      <w:r>
+        <w:rPr>
+          <w:lang w:val="es-ES"/>
+        </w:rPr>
+        <w:t xml:space="preserve">Desarrollar un sistema que permita generar un árbol de procesos de acuerdo a los requisitos y restricciones indicados en los siguientes puntos. El contexto de la aplicación es que unos investigadores paranormales han sido convocados para investigar una mansión y somos contratados para </w:t>
+      </w:r>
+      <w:r>
+        <w:t>realizar un programa que pueda monitorear sus múltiples cámaras de última generación y reportar cualquier tipo de actividad extraña</w:t>
+      </w:r>
+      <w:r>
+        <w:t>.</w:t>
+      </w:r>
+    </w:p>
+    <w:p>
+      <w:pPr>
+        <w:pStyle w:val="Prrafodelista"/>
+        <w:numPr>
+          <w:ilvl w:val="0"/>
+          <w:numId w:val="5"/>
+        </w:numPr>
+        <w:spacing w:line="276" w:lineRule="auto"/>
+        <w:rPr>
+          <w:b/>
+          <w:bCs/>
+          <w:lang w:val="es-ES"/>
+        </w:rPr>
+      </w:pPr>
+      <w:r>
+        <w:rPr>
+          <w:b/>
+          <w:bCs/>
+          <w:lang w:val="es-ES"/>
+        </w:rPr>
+        <w:t>REQUISITOS ESPECIFICOS:</w:t>
+      </w:r>
+    </w:p>
+    <w:p>
+      <w:pPr>
+        <w:pStyle w:val="Prrafodelista"/>
+        <w:numPr>
+          <w:ilvl w:val="1"/>
+          <w:numId w:val="5"/>
+        </w:numPr>
+        <w:rPr>
+          <w:rFonts w:ascii="Arial" w:eastAsia="Arial" w:hAnsi="Arial" w:cs="Arial"/>
+        </w:rPr>
+      </w:pPr>
+      <w:r>
+        <w:rPr>
+          <w:rFonts w:ascii="Arial" w:eastAsia="Arial" w:hAnsi="Arial" w:cs="Arial"/>
+        </w:rPr>
+        <w:t xml:space="preserve">Las ZONAS a monitorear son las siguientes: </w:t>
+      </w:r>
+    </w:p>
+    <w:p>
+      <w:pPr>
+        <w:pStyle w:val="Prrafodelista"/>
+        <w:numPr>
+          <w:ilvl w:val="2"/>
+          <w:numId w:val="5"/>
+        </w:numPr>
+        <w:rPr>
+          <w:rFonts w:ascii="Arial" w:eastAsia="Arial" w:hAnsi="Arial" w:cs="Arial"/>
+        </w:rPr>
+      </w:pPr>
+      <w:r>
+        <w:rPr>
+          <w:rFonts w:ascii="Arial" w:eastAsia="Arial" w:hAnsi="Arial" w:cs="Arial"/>
+        </w:rPr>
+        <w:t xml:space="preserve">Sótano 2 </w:t>
+      </w:r>
+    </w:p>
+    <w:p>
+      <w:pPr>
+        <w:pStyle w:val="Prrafodelista"/>
+        <w:numPr>
+          <w:ilvl w:val="2"/>
+          <w:numId w:val="5"/>
+        </w:numPr>
+        <w:rPr>
+          <w:rFonts w:ascii="Arial" w:eastAsia="Arial" w:hAnsi="Arial" w:cs="Arial"/>
+        </w:rPr>
+      </w:pPr>
+      <w:r>
+        <w:rPr>
+          <w:rFonts w:ascii="Arial" w:eastAsia="Arial" w:hAnsi="Arial" w:cs="Arial"/>
+        </w:rPr>
+        <w:t xml:space="preserve">Ático Año 2025 Universidad Nacional de La Matanza Programación Concurrente </w:t>
+      </w:r>
+    </w:p>
+    <w:p>
+      <w:pPr>
+        <w:pStyle w:val="Prrafodelista"/>
+        <w:numPr>
+          <w:ilvl w:val="2"/>
+          <w:numId w:val="5"/>
+        </w:numPr>
+        <w:rPr>
+          <w:rFonts w:ascii="Arial" w:eastAsia="Arial" w:hAnsi="Arial" w:cs="Arial"/>
+        </w:rPr>
+      </w:pPr>
+      <w:r>
+        <w:rPr>
+          <w:rFonts w:ascii="Arial" w:eastAsia="Arial" w:hAnsi="Arial" w:cs="Arial"/>
+        </w:rPr>
+        <w:t xml:space="preserve">Cocina </w:t>
+      </w:r>
+    </w:p>
+    <w:p>
+      <w:pPr>
+        <w:pStyle w:val="Prrafodelista"/>
+        <w:numPr>
+          <w:ilvl w:val="2"/>
+          <w:numId w:val="5"/>
+        </w:numPr>
+        <w:rPr>
+          <w:rFonts w:ascii="Arial" w:eastAsia="Arial" w:hAnsi="Arial" w:cs="Arial"/>
+        </w:rPr>
+      </w:pPr>
+      <w:r>
+        <w:rPr>
+          <w:rFonts w:ascii="Arial" w:eastAsia="Arial" w:hAnsi="Arial" w:cs="Arial"/>
+        </w:rPr>
+        <w:t xml:space="preserve">Dormitorio </w:t>
+      </w:r>
+    </w:p>
+    <w:p>
+      <w:pPr>
+        <w:pStyle w:val="Prrafodelista"/>
+        <w:numPr>
+          <w:ilvl w:val="2"/>
+          <w:numId w:val="5"/>
+        </w:numPr>
+        <w:rPr>
+          <w:rFonts w:ascii="Arial" w:eastAsia="Arial" w:hAnsi="Arial" w:cs="Arial"/>
+        </w:rPr>
+      </w:pPr>
+      <w:r>
+        <w:rPr>
+          <w:rFonts w:ascii="Arial" w:eastAsia="Arial" w:hAnsi="Arial" w:cs="Arial"/>
+        </w:rPr>
+        <w:t xml:space="preserve">Jardín </w:t>
+      </w:r>
+    </w:p>
+    <w:p>
+      <w:pPr>
+        <w:pStyle w:val="Prrafodelista"/>
+        <w:numPr>
+          <w:ilvl w:val="2"/>
+          <w:numId w:val="5"/>
+        </w:numPr>
+        <w:rPr>
+          <w:rFonts w:asciiTheme="majorHAnsi" w:eastAsiaTheme="majorEastAsia" w:hAnsiTheme="majorHAnsi" w:cstheme="majorBidi"/>
+          <w:b/>
+          <w:bCs/>
+          <w:color w:val="0F4761" w:themeColor="accent1" w:themeShade="BF"/>
+          <w:sz w:val="26"/>
+          <w:szCs w:val="26"/>
+          <w:lang w:val="es-ES"/>
+        </w:rPr>
+      </w:pPr>
+      <w:r>
+        <w:rPr>
+          <w:rFonts w:ascii="Arial" w:eastAsia="Arial" w:hAnsi="Arial" w:cs="Arial"/>
+        </w:rPr>
+        <w:t xml:space="preserve">Mausoleo </w:t>
+      </w:r>
+    </w:p>
+    <w:p>
+      <w:pPr>
+        <w:pStyle w:val="Prrafodelista"/>
+        <w:numPr>
+          <w:ilvl w:val="1"/>
+          <w:numId w:val="5"/>
+        </w:numPr>
+        <w:rPr>
+          <w:rFonts w:asciiTheme="majorHAnsi" w:eastAsiaTheme="majorEastAsia" w:hAnsiTheme="majorHAnsi" w:cstheme="majorBidi"/>
+          <w:b/>
+          <w:bCs/>
+          <w:color w:val="0F4761" w:themeColor="accent1" w:themeShade="BF"/>
+          <w:sz w:val="26"/>
+          <w:szCs w:val="26"/>
+          <w:lang w:val="es-ES"/>
+        </w:rPr>
+      </w:pPr>
+      <w:r>
+        <w:rPr>
+          <w:rFonts w:ascii="Arial" w:eastAsia="Arial" w:hAnsi="Arial" w:cs="Arial"/>
+        </w:rPr>
+        <w:t xml:space="preserve">Cada CÁMARA será un proceso independiente. </w:t>
+      </w:r>
+    </w:p>
+    <w:p>
+      <w:pPr>
+        <w:pStyle w:val="Prrafodelista"/>
+        <w:numPr>
+          <w:ilvl w:val="1"/>
+          <w:numId w:val="5"/>
+        </w:numPr>
+        <w:rPr>
+          <w:rFonts w:ascii="Arial" w:eastAsia="Arial" w:hAnsi="Arial" w:cs="Arial"/>
+        </w:rPr>
+      </w:pPr>
+      <w:r>
+        <w:rPr>
+          <w:rFonts w:ascii="Arial" w:eastAsia="Arial" w:hAnsi="Arial" w:cs="Arial"/>
+        </w:rPr>
+        <w:t xml:space="preserve">Cada cámara monitorea una zona y cada cierto tiempo informa alguno de los siguientes EVENTOS: </w:t>
+      </w:r>
+    </w:p>
+    <w:p>
+      <w:pPr>
+        <w:pStyle w:val="Prrafodelista"/>
+        <w:numPr>
+          <w:ilvl w:val="2"/>
+          <w:numId w:val="5"/>
+        </w:numPr>
+        <w:rPr>
+          <w:rFonts w:ascii="Arial" w:eastAsia="Arial" w:hAnsi="Arial" w:cs="Arial"/>
+        </w:rPr>
+      </w:pPr>
+      <w:r>
+        <w:rPr>
+          <w:rFonts w:ascii="Arial" w:eastAsia="Arial" w:hAnsi="Arial" w:cs="Arial"/>
+        </w:rPr>
+        <w:t xml:space="preserve">Sin actividad </w:t>
+      </w:r>
+    </w:p>
+    <w:p>
+      <w:pPr>
+        <w:pStyle w:val="Prrafodelista"/>
+        <w:numPr>
+          <w:ilvl w:val="2"/>
+          <w:numId w:val="5"/>
+        </w:numPr>
+        <w:rPr>
+          <w:rFonts w:ascii="Arial" w:eastAsia="Arial" w:hAnsi="Arial" w:cs="Arial"/>
+        </w:rPr>
+      </w:pPr>
+      <w:r>
+        <w:rPr>
+          <w:rFonts w:ascii="Arial" w:eastAsia="Arial" w:hAnsi="Arial" w:cs="Arial"/>
+        </w:rPr>
+        <w:t xml:space="preserve">Movimiento detectado </w:t>
+      </w:r>
+    </w:p>
+    <w:p>
+      <w:pPr>
+        <w:pStyle w:val="Prrafodelista"/>
+        <w:numPr>
+          <w:ilvl w:val="2"/>
+          <w:numId w:val="5"/>
+        </w:numPr>
+        <w:rPr>
+          <w:rFonts w:ascii="Arial" w:eastAsia="Arial" w:hAnsi="Arial" w:cs="Arial"/>
+        </w:rPr>
+      </w:pPr>
+      <w:r>
+        <w:rPr>
+          <w:rFonts w:ascii="Arial" w:eastAsia="Arial" w:hAnsi="Arial" w:cs="Arial"/>
+        </w:rPr>
+        <w:t xml:space="preserve">Anomalía térmica </w:t>
+      </w:r>
+    </w:p>
+    <w:p>
+      <w:pPr>
+        <w:pStyle w:val="Prrafodelista"/>
+        <w:numPr>
+          <w:ilvl w:val="2"/>
+          <w:numId w:val="5"/>
+        </w:numPr>
+        <w:rPr>
+          <w:rFonts w:ascii="Arial" w:eastAsia="Arial" w:hAnsi="Arial" w:cs="Arial"/>
+        </w:rPr>
+      </w:pPr>
+      <w:r>
+        <w:rPr>
+          <w:rFonts w:ascii="Arial" w:eastAsia="Arial" w:hAnsi="Arial" w:cs="Arial"/>
+        </w:rPr>
+        <w:t xml:space="preserve">Sombra extraña </w:t>
+      </w:r>
+    </w:p>
+    <w:p>
+      <w:pPr>
+        <w:pStyle w:val="Prrafodelista"/>
+        <w:numPr>
+          <w:ilvl w:val="2"/>
+          <w:numId w:val="5"/>
+        </w:numPr>
+        <w:rPr>
+          <w:rFonts w:ascii="Arial" w:eastAsia="Arial" w:hAnsi="Arial" w:cs="Arial"/>
+        </w:rPr>
+      </w:pPr>
+      <w:r>
+        <w:rPr>
+          <w:rFonts w:ascii="Arial" w:eastAsia="Arial" w:hAnsi="Arial" w:cs="Arial"/>
+        </w:rPr>
+        <w:t xml:space="preserve">Ruido detectado </w:t>
+      </w:r>
+    </w:p>
+    <w:p>
+      <w:pPr>
+        <w:pStyle w:val="Prrafodelista"/>
+        <w:numPr>
+          <w:ilvl w:val="1"/>
+          <w:numId w:val="5"/>
+        </w:numPr>
+        <w:rPr>
+          <w:rFonts w:ascii="Arial" w:eastAsia="Arial" w:hAnsi="Arial" w:cs="Arial"/>
+        </w:rPr>
+      </w:pPr>
+      <w:r>
+        <w:rPr>
+          <w:rFonts w:ascii="Arial" w:eastAsia="Arial" w:hAnsi="Arial" w:cs="Arial"/>
+        </w:rPr>
+        <w:t xml:space="preserve">Los mensajes se imprimen por consola indicando; ID de CÁMARA, ZONA y EVENTO. </w:t>
+      </w:r>
+    </w:p>
+    <w:p>
+      <w:pPr>
+        <w:pStyle w:val="Prrafodelista"/>
+        <w:numPr>
+          <w:ilvl w:val="1"/>
+          <w:numId w:val="5"/>
+        </w:numPr>
+        <w:rPr>
+          <w:rFonts w:ascii="Arial" w:eastAsia="Arial" w:hAnsi="Arial" w:cs="Arial"/>
+        </w:rPr>
+      </w:pPr>
+      <w:r>
+        <w:rPr>
+          <w:rFonts w:ascii="Arial" w:eastAsia="Arial" w:hAnsi="Arial" w:cs="Arial"/>
+        </w:rPr>
+        <w:t xml:space="preserve">La duración del monitoreo de las cámaras (segundos) deberá ser tomado como parámetro. </w:t>
+      </w:r>
+    </w:p>
+    <w:p>
+      <w:pPr>
+        <w:pStyle w:val="Prrafodelista"/>
+        <w:numPr>
+          <w:ilvl w:val="1"/>
+          <w:numId w:val="5"/>
+        </w:numPr>
+        <w:rPr>
+          <w:rFonts w:ascii="Arial" w:eastAsia="Arial" w:hAnsi="Arial" w:cs="Arial"/>
+        </w:rPr>
+      </w:pPr>
+      <w:r>
+        <w:rPr>
+          <w:rFonts w:ascii="Arial" w:eastAsia="Arial" w:hAnsi="Arial" w:cs="Arial"/>
+        </w:rPr>
+        <w:t xml:space="preserve">La frecuencia con que reportan las cámaras (segundos) deberá ser tomada como parámetro.  </w:t>
+      </w:r>
+    </w:p>
+    <w:p>
+      <w:pPr>
+        <w:pStyle w:val="Prrafodelista"/>
+        <w:numPr>
+          <w:ilvl w:val="1"/>
+          <w:numId w:val="5"/>
+        </w:numPr>
+        <w:rPr>
+          <w:rFonts w:ascii="Arial" w:eastAsia="Arial" w:hAnsi="Arial" w:cs="Arial"/>
+        </w:rPr>
+      </w:pPr>
+      <w:r>
+        <w:rPr>
+          <w:rFonts w:ascii="Arial" w:eastAsia="Arial" w:hAnsi="Arial" w:cs="Arial"/>
+        </w:rPr>
+        <w:t xml:space="preserve">Al finalizar, cada cámara informará la cantidad de eventos paranormales detectados. </w:t>
+      </w:r>
+    </w:p>
+    <w:p>
+      <w:pPr>
+        <w:pStyle w:val="Prrafodelista"/>
+        <w:numPr>
+          <w:ilvl w:val="1"/>
+          <w:numId w:val="5"/>
+        </w:numPr>
+        <w:rPr>
+          <w:rFonts w:ascii="Arial" w:eastAsia="Arial" w:hAnsi="Arial" w:cs="Arial"/>
+        </w:rPr>
+      </w:pPr>
+      <w:r>
+        <w:rPr>
+          <w:rFonts w:ascii="Arial" w:eastAsia="Arial" w:hAnsi="Arial" w:cs="Arial"/>
+        </w:rPr>
+        <w:t xml:space="preserve">El proceso principal esperará a que todas las cámaras finalicen para luego finalizar. </w:t>
+      </w:r>
+    </w:p>
+    <w:p>
+      <w:pPr>
+        <w:pStyle w:val="Prrafodelista"/>
+        <w:numPr>
+          <w:ilvl w:val="1"/>
+          <w:numId w:val="5"/>
+        </w:numPr>
+        <w:spacing w:line="276" w:lineRule="auto"/>
+        <w:rPr>
+          <w:b/>
+          <w:bCs/>
+          <w:lang w:val="es-ES"/>
+        </w:rPr>
+      </w:pPr>
+      <w:r>
+        <w:rPr>
+          <w:rFonts w:ascii="Arial" w:eastAsia="Arial" w:hAnsi="Arial" w:cs="Arial"/>
+        </w:rPr>
+        <w:lastRenderedPageBreak/>
+        <w:t xml:space="preserve">A fin de realizar la prueba del programa, genere aleatoriamente los EVENTOS en cada cámara, queda a criterio del grupo la probabilidad de ocurrencia de cada EVENTO. </w:t>
+      </w:r>
+    </w:p>
+    <w:p>
+      <w:pPr>
+        <w:pStyle w:val="Ttulo2"/>
+        <w:rPr>
+          <w:b/>
+          <w:bCs/>
+          <w:lang w:val="es-ES"/>
+        </w:rPr>
+      </w:pPr>
+      <w:r>
+        <w:rPr>
+          <w:b/>
+          <w:bCs/>
+          <w:lang w:val="es-ES"/>
+        </w:rPr>
+        <w:lastRenderedPageBreak/>
+        <w:t xml:space="preserve">RESULTADOS OBTENIDOS </w:t>
+      </w:r>
+    </w:p>
+    <w:p>
+      <w:pPr>
+        <w:pStyle w:val="Ttulo2"/>
+        <w:numPr>
+          <w:ilvl w:val="0"/>
+          <w:numId w:val="15"/>
+        </w:numPr>
+        <w:rPr>
+          <w:b/>
+          <w:bCs/>
+          <w:lang w:val="es-ES"/>
+        </w:rPr>
+      </w:pPr>
+      <w:r>
+        <w:rPr>
+          <w:b/>
+          <w:bCs/>
+          <w:lang w:val="es-ES"/>
+        </w:rPr>
+        <w:t>CURSOR</w:t>
+      </w:r>
+    </w:p>
+    <w:p>
+      <w:pPr>
+        <w:pStyle w:val="Ttulo2"/>
+        <w:numPr>
+          <w:ilvl w:val="1"/>
+          <w:numId w:val="15"/>
+        </w:numPr>
+        <w:rPr>
+          <w:b/>
+          <w:bCs/>
+          <w:lang w:val="es-ES"/>
+        </w:rPr>
+      </w:pPr>
+      <w:r>
+        <w:rPr>
+          <w:color w:val="auto"/>
+          <w:lang w:val="es-ES"/>
+        </w:rPr>
+        <w:t>Se generó un código pero no funcionaba correctamente.</w:t>
+      </w:r>
+    </w:p>
+    <w:p>
+      <w:pPr>
+        <w:pStyle w:val="Ttulo2"/>
+        <w:numPr>
+          <w:ilvl w:val="1"/>
+          <w:numId w:val="15"/>
+        </w:numPr>
+        <w:rPr>
+          <w:b/>
+          <w:bCs/>
+          <w:lang w:val="es-ES"/>
+        </w:rPr>
+      </w:pPr>
+      <w:r>
+        <w:rPr>
+          <w:color w:val="auto"/>
+          <w:lang w:val="es-ES"/>
+        </w:rPr>
+        <w:t>Hubo que refinarlo con 2 iteraciones donde lo corrigió automaticamente.</w:t>
+      </w:r>
+    </w:p>
+    <w:p>
+      <w:pPr>
+        <w:pStyle w:val="Ttulo2"/>
+        <w:numPr>
+          <w:ilvl w:val="1"/>
+          <w:numId w:val="15"/>
+        </w:numPr>
+        <w:rPr>
+          <w:b/>
+          <w:bCs/>
+          <w:lang w:val="es-ES"/>
+        </w:rPr>
+      </w:pPr>
+      <w:r>
+        <w:rPr>
+          <w:color w:val="auto"/>
+          <w:lang w:val="es-ES"/>
+        </w:rPr>
+        <w:t>Al final anduvo, pero tenía problemas con los íconos.</w:t>
+      </w:r>
+    </w:p>
+    <w:p>
+      <w:pPr>
+        <w:pStyle w:val="Ttulo2"/>
+        <w:numPr>
+          <w:ilvl w:val="1"/>
+          <w:numId w:val="15"/>
+        </w:numPr>
+        <w:rPr>
+          <w:b/>
+          <w:bCs/>
+          <w:lang w:val="es-ES"/>
+        </w:rPr>
+      </w:pPr>
+      <w:r>
+        <w:rPr>
+          <w:color w:val="auto"/>
+          <w:lang w:val="es-ES"/>
+        </w:rPr>
+        <w:lastRenderedPageBreak/>
+        <w:t>Se generó correctamente el código</w:t>
+      </w:r>
+      <w:r>
+        <w:rPr>
+          <w:color w:val="auto"/>
+          <w:lang w:val="es-ES"/>
+        </w:rPr>
+        <w:t xml:space="preserve">, un manual de usuario y un archivo de prueba </w:t>
+      </w:r>
+      <w:r>
+        <w:rPr>
+          <w:color w:val="auto"/>
+          <w:lang w:val="es-ES"/>
+        </w:rPr>
+        <w:t xml:space="preserve"> con el siguiente output por pantalla:</w:t>
+      </w:r>
+      <w:r>
+        <w:rPr>
+          <w:color w:val="auto"/>
+          <w:lang w:val="es-ES"/>
+        </w:rPr>
+        <w:br/>
+      </w:r>
+      <w:r>
+        <w:rPr>
+          <w:lang w:val="es-ES"/>
+        </w:rPr>
+        <w:drawing>
+          <wp:inline distT="0" distB="0" distL="0" distR="0" wp14:anchorId="0F3AA039" wp14:editId="5867AF9F">
+            <wp:extent cx="5400040" cy="5758180"/>
+            <wp:effectExtent l="0" t="0" r="0" b="0"/>
+            <wp:docPr id="574450206" name="Imagen 1"/>
+            <wp:cNvGraphicFramePr>
+              <a:graphicFrameLocks xmlns:a="http://schemas.openxmlformats.org/drawingml/2006/main" noChangeAspect="1"/>
+            </wp:cNvGraphicFramePr>
+            <a:graphic xmlns:a="http://schemas.openxmlformats.org/drawingml/2006/main">
+              <a:graphicData uri="http://schemas.openxmlformats.org/drawingml/2006/picture">
+                <pic:pic xmlns:pic="http://schemas.openxmlformats.org/drawingml/2006/picture">
+                  <pic:nvPicPr>
+                    <pic:cNvPr id="574450206" name=""/>
+                    <pic:cNvPicPr/>
+                  </pic:nvPicPr>
+                  <pic:blipFill>
+                    <a:blip r:embed="rId12"/>
+                    <a:stretch>
+                      <a:fillRect/>
+                    </a:stretch>
+                  </pic:blipFill>
+                  <pic:spPr>
+                    <a:xfrm>
+                      <a:off x="0" y="0"/>
+                      <a:ext cx="5400040" cy="5758180"/>
+                    </a:xfrm>
+                    <a:prstGeom prst="rect">
+                      <a:avLst/>
+                    </a:prstGeom>
+                  </pic:spPr>
+                </pic:pic>
+              </a:graphicData>
+            </a:graphic>
+          </wp:inline>
+        </w:drawing>
+      </w:r>
+      <w:r>
+        <w:rPr>
+          <w:color w:val="auto"/>
+          <w:lang w:val="es-ES"/>
+        </w:rPr>
+        <w:br/>
+      </w:r>
+      <w:r>
+        <w:rPr>
+          <w:lang w:val="es-ES"/>
+        </w:rPr>
+        <w:drawing>
+          <wp:inline distT="0" distB="0" distL="0" distR="0" wp14:anchorId="5E50E9A0" wp14:editId="3CFEDF47">
+            <wp:extent cx="5400040" cy="2275205"/>
+            <wp:effectExtent l="0" t="0" r="0" b="0"/>
+            <wp:docPr id="752718406" name="Imagen 1"/>
+            <wp:cNvGraphicFramePr>
+              <a:graphicFrameLocks xmlns:a="http://schemas.openxmlformats.org/drawingml/2006/main" noChangeAspect="1"/>
+            </wp:cNvGraphicFramePr>
+            <a:graphic xmlns:a="http://schemas.openxmlformats.org/drawingml/2006/main">
+              <a:graphicData uri="http://schemas.openxmlformats.org/drawingml/2006/picture">
+                <pic:pic xmlns:pic="http://schemas.openxmlformats.org/drawingml/2006/picture">
+                  <pic:nvPicPr>
+                    <pic:cNvPr id="752718406" name=""/>
+                    <pic:cNvPicPr/>
+                  </pic:nvPicPr>
+                  <pic:blipFill>
+                    <a:blip r:embed="rId13"/>
+                    <a:stretch>
+                      <a:fillRect/>
+                    </a:stretch>
+                  </pic:blipFill>
+                  <pic:spPr>
+                    <a:xfrm>
+                      <a:off x="0" y="0"/>
+                      <a:ext cx="5400040" cy="2275205"/>
+                    </a:xfrm>
+                    <a:prstGeom prst="rect">
+                      <a:avLst/>
+                    </a:prstGeom>
+                  </pic:spPr>
+                </pic:pic>
+              </a:graphicData>
+            </a:graphic>
+          </wp:inline>
+        </w:drawing>
+      </w:r>
+      <w:r>
+        <w:rPr>
+          <w:lang w:val="es-ES"/>
+        </w:rPr>
+        <w:br/>
+      </w:r>
+    </w:p>
+    <w:p>
+      <w:pPr>
+        <w:pStyle w:val="Ttulo2"/>
+        <w:numPr>
+          <w:ilvl w:val="0"/>
+          <w:numId w:val="15"/>
+        </w:numPr>
+        <w:rPr>
+          <w:lang w:val="es-ES"/>
+        </w:rPr>
+      </w:pPr>
+      <w:r>
+        <w:rPr>
+          <w:b/>
+          <w:bCs/>
+          <w:lang w:val="es-ES"/>
+        </w:rPr>
+        <w:lastRenderedPageBreak/>
         <w:t>GPT</w:t>
       </w:r>
     </w:p>
@@ -4414,6 +4459,7 @@
   <w:style w:type="character" w:default="1" w:styleId="Fuentedeprrafopredeter">
     <w:name w:val="Default Paragraph Font"/>
     <w:uiPriority w:val="1"/>
+    <w:semiHidden/>
     <w:unhideWhenUsed/>
   </w:style>
   <w:style w:type="table" w:default="1" w:styleId="Tablanormal">

</xml_diff>